<commit_message>
WIP: local edits before rebase
</commit_message>
<xml_diff>
--- a/data/combined/notes.docx
+++ b/data/combined/notes.docx
@@ -18,11 +18,9 @@
       <w:r>
         <w:t xml:space="preserve">I have two goals for this project. One goal is to provide standard summary statistics such as number of incidents, seasonality, and so forth. The other goal is to focus in on specific landmarks. In particular, El Cerrito residents are debating whether to spend millions of dollars per year to move the library t an area near El Cerrito Plaza. Main points have been made on both sides of the issue. This report looks at police incident data, which no one else </w:t>
       </w:r>
-      <w:proofErr w:type="spellStart"/>
-      <w:r>
-        <w:t>ha</w:t>
-      </w:r>
-      <w:proofErr w:type="spellEnd"/>
+      <w:r>
+        <w:t>has</w:t>
+      </w:r>
       <w:r>
         <w:t xml:space="preserve"> looked at so far.</w:t>
       </w:r>
@@ -31,12 +29,416 @@
     <w:p>
       <w:r>
         <w:t>I many case, there will be a chart and a table accompanied by a small amount of text.</w:t>
+      </w:r>
+    </w:p>
+    <w:p/>
+    <w:p>
+      <w:r>
+        <w:t>Chart 1</w:t>
       </w:r>
     </w:p>
     <w:p/>
     <w:p/>
     <w:p>
       <w:r>
+        <w:t xml:space="preserve">The first chart is a heatmap which </w:t>
+      </w:r>
+      <w:r>
+        <w:t>shows</w:t>
+      </w:r>
+      <w:r>
+        <w:t xml:space="preserve"> the relative frequencies of incidents in the different parts of El Cerrito. In addition, I chose a number of landmarks which I thought would be of interest to El Cerrito </w:t>
+      </w:r>
+      <w:r>
+        <w:t>residents</w:t>
+      </w:r>
+      <w:r>
+        <w:t>. Interesting the chart and the first table show that the proposed location for a new library had significantly more incidents than any of the other landmarks.</w:t>
+      </w:r>
+    </w:p>
+    <w:p>
+      <w:r>
+        <w:t>Given the significance of the proposed library site, I further explored and listed the counts of the types of incidents.</w:t>
+      </w:r>
+    </w:p>
+    <w:p/>
+    <w:p>
+      <w:r>
+        <w:t>Chart 2</w:t>
+      </w:r>
+    </w:p>
+    <w:p/>
+    <w:p>
+      <w:r>
+        <w:t>There is considerable community interest in car related incidents, so I created a heatmap of car related incidents and a table of counts by landmark.</w:t>
+      </w:r>
+    </w:p>
+    <w:p>
+      <w:r>
+        <w:lastRenderedPageBreak/>
+        <w:t xml:space="preserve">### Incidents by Year  </w:t>
+      </w:r>
+    </w:p>
+    <w:p>
+      <w:r>
+        <w:t xml:space="preserve">Chart 3 clearly shows the reduced incident counts during the Covid years of 2020-2022. During those years the police department was short-staffed, so it is not clear if crime was down or the ability of the department was diminished or both. I leave it to others to investigate that point. </w:t>
+      </w:r>
+    </w:p>
+    <w:p/>
+    <w:p/>
+    <w:p>
+      <w:r>
+        <w:t>### Incidents by Year</w:t>
+      </w:r>
+    </w:p>
+    <w:p>
+      <w:r>
+        <w:t xml:space="preserve">Chart 4 is incident by month. Since I only had data for the first six months of 2025, I did not use the 2025 data for this chart. The chart shows that incident counts are fairly similar throughout the year.  </w:t>
+      </w:r>
+    </w:p>
+    <w:p/>
+    <w:p/>
+    <w:p/>
+    <w:p>
+      <w:r>
+        <w:t>## Appendix</w:t>
+      </w:r>
+    </w:p>
+    <w:p/>
+    <w:p>
+      <w:r>
+        <w:t>### Technical Note</w:t>
+      </w:r>
+    </w:p>
+    <w:p/>
+    <w:p>
+      <w:r>
+        <w:t>I originally received the data in a PDF format, so I used Excel/Get Data (aka Power Query) to read the data into Excel. There was further clean up with Power Query.</w:t>
+      </w:r>
+    </w:p>
+    <w:p>
+      <w:r>
+        <w:t>Then I read the data into R. I use RStudio and the tidyverse.</w:t>
+      </w:r>
+    </w:p>
+    <w:p>
+      <w:r>
+        <w:t>I then made decisions on what to exclude. I excluded data that did not have a full address. In particular addresses such as “San Pablo Avenue” were excluded. I also limited the types of incidents to the ones listed below.</w:t>
+      </w:r>
+    </w:p>
+    <w:p/>
+    <w:p>
+      <w:r>
+        <w:t>### Included Incident Types</w:t>
+      </w:r>
+    </w:p>
+    <w:p>
+      <w:r>
+        <w:t>These are the included incident types. The notation comes straight form the El Cerrito Police Department data.</w:t>
+      </w:r>
+    </w:p>
+    <w:p>
+      <w:r>
+        <w:t>unique.df_usable.call_for_service.</w:t>
+      </w:r>
+    </w:p>
+    <w:p>
+      <w:r>
+        <w:lastRenderedPageBreak/>
+        <w:t>unwant - unwanted person</w:t>
+      </w:r>
+    </w:p>
+    <w:p>
+      <w:r>
+        <w:t>415 - disturbance</w:t>
+      </w:r>
+    </w:p>
+    <w:p>
+      <w:r>
+        <w:t>488 - petty theft</w:t>
+      </w:r>
+    </w:p>
+    <w:p>
+      <w:r>
+        <w:t>parker - parking violation</w:t>
+      </w:r>
+    </w:p>
+    <w:p>
+      <w:r>
+        <w:t>1154 - suspicious vehicle</w:t>
+      </w:r>
+    </w:p>
+    <w:p>
+      <w:r>
+        <w:t>459a - auto burglary</w:t>
+      </w:r>
+    </w:p>
+    <w:p>
+      <w:r>
+        <w:t>10851 - motor vehicle theft</w:t>
+      </w:r>
+    </w:p>
+    <w:p>
+      <w:r>
+        <w:t>594 - vandalism</w:t>
+      </w:r>
+    </w:p>
+    <w:p>
+      <w:r>
+        <w:t>1053 - person down</w:t>
+      </w:r>
+    </w:p>
+    <w:p>
+      <w:r>
+        <w:t>243a - assault / battery</w:t>
+      </w:r>
+    </w:p>
+    <w:p>
+      <w:r>
+        <w:t>487 - grand theft</w:t>
+      </w:r>
+    </w:p>
+    <w:p>
+      <w:r>
+        <w:t>211 - robbery</w:t>
+      </w:r>
+    </w:p>
+    <w:p>
+      <w:r>
+        <w:t>417 - brandishing</w:t>
+      </w:r>
+    </w:p>
+    <w:p>
+      <w:r>
+        <w:t>1179 - accident w/ medical routed</w:t>
+      </w:r>
+    </w:p>
+    <w:p>
+      <w:r>
+        <w:t>422 - criminal threats</w:t>
+      </w:r>
+    </w:p>
+    <w:p>
+      <w:r>
+        <w:t>314 - indecent exposure</w:t>
+      </w:r>
+    </w:p>
+    <w:p>
+      <w:r>
+        <w:t>hs - narcotics use/possession</w:t>
+      </w:r>
+    </w:p>
+    <w:p>
+      <w:r>
+        <w:t>10851r - recovered stolen vehicle</w:t>
+      </w:r>
+    </w:p>
+    <w:p>
+      <w:r>
+        <w:t>215 - car jacking</w:t>
+      </w:r>
+    </w:p>
+    <w:p>
+      <w:r>
+        <w:t>23110 - throwing objects at a vehicle</w:t>
+      </w:r>
+    </w:p>
+    <w:p>
+      <w:r>
+        <w:t>459c - commercial burglary</w:t>
+      </w:r>
+    </w:p>
+    <w:p>
+      <w:r>
+        <w:t>459r - residential burglary</w:t>
+      </w:r>
+    </w:p>
+    <w:p>
+      <w:r>
+        <w:t>fight - physical fight</w:t>
+      </w:r>
+    </w:p>
+    <w:p>
+      <w:r>
+        <w:t>sfrmc - shots fired</w:t>
+      </w:r>
+    </w:p>
+    <w:p>
+      <w:r>
+        <w:t>211a - business hold up/robbery alarm</w:t>
+      </w:r>
+    </w:p>
+    <w:p>
+      <w:r>
+        <w:t>10852 - vehcile parts theft</w:t>
+      </w:r>
+    </w:p>
+    <w:p>
+      <w:r>
+        <w:lastRenderedPageBreak/>
+        <w:t>dopers - narcotic sales</w:t>
+      </w:r>
+    </w:p>
+    <w:p>
+      <w:r>
+        <w:t>1027 - wanted person / warrant</w:t>
+      </w:r>
+    </w:p>
+    <w:p>
+      <w:r>
+        <w:t>148.1 - bomb threat</w:t>
+      </w:r>
+    </w:p>
+    <w:p>
+      <w:r>
+        <w:t>stalk - stalking</w:t>
+      </w:r>
+    </w:p>
+    <w:p>
+      <w:r>
+        <w:t>496 - stolen property</w:t>
+      </w:r>
+    </w:p>
+    <w:p>
+      <w:r>
+        <w:t>245 - assault with a deadly weapon</w:t>
+      </w:r>
+    </w:p>
+    <w:p>
+      <w:r>
+        <w:t>1071 - shooting (actual victim)</w:t>
+      </w:r>
+    </w:p>
+    <w:p>
+      <w:r>
+        <w:t>1051 - drunk / intoxicated</w:t>
+      </w:r>
+    </w:p>
+    <w:p>
+      <w:r>
+        <w:t>207 - kidnapping</w:t>
+      </w:r>
+    </w:p>
+    <w:p>
+      <w:r>
+        <w:t>mgun - person with a gun</w:t>
+      </w:r>
+    </w:p>
+    <w:p>
+      <w:r>
+        <w:t>loiter - loitering</w:t>
+      </w:r>
+    </w:p>
+    <w:p>
+      <w:r>
+        <w:t>459 - burglary (misc)</w:t>
+      </w:r>
+    </w:p>
+    <w:p>
+      <w:r>
+        <w:t>1070 - prowler</w:t>
+      </w:r>
+    </w:p>
+    <w:p>
+      <w:r>
+        <w:t>647b - prostition</w:t>
+      </w:r>
+    </w:p>
+    <w:p>
+      <w:r>
+        <w:t>243.4 - sexual battery / assault</w:t>
+      </w:r>
+    </w:p>
+    <w:p>
+      <w:r>
+        <w:t>370 - public nuisance</w:t>
+      </w:r>
+    </w:p>
+    <w:p>
+      <w:r>
+        <w:t>22810 - assault with pepper spray / tear gas</w:t>
+      </w:r>
+    </w:p>
+    <w:p>
+      <w:r>
+        <w:t>246 - shooting into a dwelling</w:t>
+      </w:r>
+    </w:p>
+    <w:p>
+      <w:r>
+        <w:t>247b - shooting into an unoccupied vehicle</w:t>
+      </w:r>
+    </w:p>
+    <w:p>
+      <w:r>
+        <w:t>220 - assault with intent to rape or rob</w:t>
+      </w:r>
+    </w:p>
+    <w:p>
+      <w:r>
+        <w:t>1075 - shots fired (shotspotter)</w:t>
+      </w:r>
+    </w:p>
+    <w:p/>
+    <w:p/>
+    <w:p>
+      <w:r>
+        <w:t xml:space="preserve">### Automobile Related Incident Types  </w:t>
+      </w:r>
+    </w:p>
+    <w:p>
+      <w:r>
+        <w:t>459a - auto burglary</w:t>
+      </w:r>
+      <w:r>
+        <w:t xml:space="preserve">  </w:t>
+      </w:r>
+    </w:p>
+    <w:p>
+      <w:r>
+        <w:t>10851 - motor vehicle theft</w:t>
+      </w:r>
+      <w:r>
+        <w:t xml:space="preserve">  </w:t>
+      </w:r>
+    </w:p>
+    <w:p>
+      <w:r>
+        <w:lastRenderedPageBreak/>
+        <w:t>10851r - recovered stolen vehicle</w:t>
+      </w:r>
+      <w:r>
+        <w:t xml:space="preserve">  </w:t>
+      </w:r>
+    </w:p>
+    <w:p>
+      <w:r>
+        <w:t>215 - car jacking</w:t>
+      </w:r>
+      <w:r>
+        <w:t xml:space="preserve"> </w:t>
+      </w:r>
+    </w:p>
+    <w:p>
+      <w:r>
+        <w:t>23110 - throwing objects at a vehicle</w:t>
+      </w:r>
+      <w:r>
+        <w:t xml:space="preserve">  </w:t>
+      </w:r>
+    </w:p>
+    <w:p>
+      <w:r>
+        <w:t>10852 - vehcile parts theft</w:t>
+      </w:r>
+      <w:r>
+        <w:t xml:space="preserve">  </w:t>
+      </w:r>
+    </w:p>
+    <w:p/>
+    <w:p/>
+    <w:p>
+      <w:r>
         <w:br w:type="page"/>
       </w:r>
     </w:p>
@@ -51,11 +453,9 @@
       <w:r>
         <w:t xml:space="preserve">Below is the code I have so far. I would like to do some exploration with R. Then switch to Python. Then do </w:t>
       </w:r>
-      <w:proofErr w:type="spellStart"/>
-      <w:r>
-        <w:t>clean up</w:t>
-      </w:r>
-      <w:proofErr w:type="spellEnd"/>
+      <w:r>
+        <w:t>clean-up</w:t>
+      </w:r>
       <w:r>
         <w:t xml:space="preserve"> of addresses and geocoding.</w:t>
       </w:r>
@@ -115,6 +515,53 @@
       </w:r>
     </w:p>
     <w:p/>
+    <w:p>
+      <w:r>
+        <w:t>Tableau Public.</w:t>
+      </w:r>
+    </w:p>
+    <w:p/>
+    <w:p>
+      <w:r>
+        <w:t>I would like to switch to Tableau Public.</w:t>
+      </w:r>
+    </w:p>
+    <w:p/>
+    <w:p>
+      <w:r>
+        <w:t>I would like to have a map and a table.</w:t>
+      </w:r>
+    </w:p>
+    <w:p/>
+    <w:p>
+      <w:r>
+        <w:t xml:space="preserve">The user can input years and months and incident types and a radius. </w:t>
+      </w:r>
+    </w:p>
+    <w:p/>
+    <w:p>
+      <w:r>
+        <w:t>I would also want the user to be able to input an address.</w:t>
+      </w:r>
+    </w:p>
+    <w:p/>
+    <w:p>
+      <w:r>
+        <w:t>The output would show the map location and the table would count the number of incidents.</w:t>
+      </w:r>
+    </w:p>
+    <w:p/>
+    <w:p>
+      <w:r>
+        <w:t>Is all of this possible?</w:t>
+      </w:r>
+    </w:p>
+    <w:p/>
+    <w:p>
+      <w:r>
+        <w:t>Is it possible to prevent users from accessing the raw data?</w:t>
+      </w:r>
+    </w:p>
     <w:p/>
     <w:p/>
     <w:p>
@@ -214,6 +661,10 @@
       <w:r>
         <w:br w:type="page"/>
       </w:r>
+      <w:r>
+        <w:lastRenderedPageBreak/>
+        <w:t>E</w:t>
+      </w:r>
     </w:p>
     <w:p/>
     <w:p>
@@ -303,7 +754,3284 @@
         <w:t>After I do that there will be other types of charts and also more flextables on annual counts, month counts, etc.</w:t>
       </w:r>
     </w:p>
+    <w:p>
+      <w:r>
+        <w:br w:type="page"/>
+      </w:r>
+    </w:p>
+    <w:p>
+      <w:pPr>
+        <w:rPr>
+          <w:b/>
+          <w:bCs/>
+        </w:rPr>
+      </w:pPr>
+      <w:r>
+        <w:rPr>
+          <w:b/>
+          <w:bCs/>
+        </w:rPr>
+        <w:lastRenderedPageBreak/>
+        <w:t xml:space="preserve">Is the proposed Plaza library location a crime </w:t>
+      </w:r>
+      <w:r>
+        <w:rPr>
+          <w:b/>
+          <w:bCs/>
+        </w:rPr>
+        <w:t>hot spot</w:t>
+      </w:r>
+      <w:r>
+        <w:rPr>
+          <w:b/>
+          <w:bCs/>
+        </w:rPr>
+        <w:t>?</w:t>
+      </w:r>
+    </w:p>
     <w:p/>
+    <w:p>
+      <w:r>
+        <w:t xml:space="preserve">On August </w:t>
+      </w:r>
+      <w:r>
+        <w:t>10</w:t>
+      </w:r>
+      <w:r>
+        <w:t>, 2019, a consultant for the city mentioned multiple potential problems with the Plaza site. As you can see even back then the consultant raised safety concerns. I just analyzed El Cerrito police incident data. What I found was startling. [Thanks to the police department for providing the data.]</w:t>
+      </w:r>
+    </w:p>
+    <w:p>
+      <w:r>
+        <w:t xml:space="preserve">• </w:t>
+      </w:r>
+      <w:r>
+        <w:t>Not as accessible to El Cerrito residents to the north</w:t>
+      </w:r>
+    </w:p>
+    <w:p>
+      <w:bookmarkStart w:id="0" w:name="_Hlk205669126"/>
+      <w:r>
+        <w:t xml:space="preserve">• </w:t>
+      </w:r>
+      <w:bookmarkEnd w:id="0"/>
+      <w:r>
+        <w:t>Potential recurring tenant payments - extra operational</w:t>
+      </w:r>
+      <w:r>
+        <w:t xml:space="preserve"> </w:t>
+      </w:r>
+      <w:r>
+        <w:t>cost?</w:t>
+      </w:r>
+    </w:p>
+    <w:p>
+      <w:r>
+        <w:t>• Many factors outside of City’s control</w:t>
+      </w:r>
+    </w:p>
+    <w:p>
+      <w:r>
+        <w:t>• Homelessness/safety issues in BART precinct</w:t>
+      </w:r>
+    </w:p>
+    <w:p>
+      <w:r>
+        <w:t>• Traffic congestion</w:t>
+      </w:r>
+    </w:p>
+    <w:p>
+      <w:r>
+        <w:t>• Will the library become a regional destination?</w:t>
+      </w:r>
+    </w:p>
+    <w:p>
+      <w:r>
+        <w:t>• Less child focused with T.O.D. housing</w:t>
+      </w:r>
+    </w:p>
+    <w:p/>
+    <w:p>
+      <w:hyperlink r:id="rId5" w:history="1">
+        <w:r>
+          <w:rPr>
+            <w:rStyle w:val="Hyperlink"/>
+          </w:rPr>
+          <w:t>https://www.elcerrito.gov/DocumentCenter/View/20322/El-Cerrito-Workshop-Council-Presentation</w:t>
+        </w:r>
+      </w:hyperlink>
+      <w:r>
+        <w:t xml:space="preserve"> </w:t>
+      </w:r>
+    </w:p>
+    <w:p/>
+    <w:p>
+      <w:r>
+        <w:t>I looked at</w:t>
+      </w:r>
+      <w:r>
+        <w:t xml:space="preserve"> police incident</w:t>
+      </w:r>
+      <w:r>
+        <w:t xml:space="preserve"> data from January 1, 2019-June 30, 2025.</w:t>
+      </w:r>
+    </w:p>
+    <w:p>
+      <w:r>
+        <w:t>I identified landmarks. This included the current library location, the proposed library location, the public schools, and a few other sites. I only</w:t>
+      </w:r>
+      <w:r>
+        <w:t xml:space="preserve"> included incidents w</w:t>
+      </w:r>
+      <w:r>
+        <w:t>h</w:t>
+      </w:r>
+      <w:r>
+        <w:t>ere I had addresses and I limited the types of incidents.</w:t>
+      </w:r>
+    </w:p>
+    <w:p/>
+    <w:p>
+      <w:r>
+        <w:t>These were the number of incidents within 500 feet of each landmark.</w:t>
+      </w:r>
+    </w:p>
+    <w:p>
+      <w:r>
+        <w:t>New Library</w:t>
+      </w:r>
+      <w:r>
+        <w:t xml:space="preserve"> Location  </w:t>
+      </w:r>
+      <w:r>
+        <w:t>1,547</w:t>
+      </w:r>
+    </w:p>
+    <w:p>
+      <w:r>
+        <w:t>EC Library</w:t>
+      </w:r>
+      <w:r>
+        <w:tab/>
+        <w:t>292</w:t>
+      </w:r>
+    </w:p>
+    <w:p>
+      <w:r>
+        <w:t>EC High School</w:t>
+      </w:r>
+      <w:r>
+        <w:tab/>
+        <w:t>265</w:t>
+      </w:r>
+    </w:p>
+    <w:p>
+      <w:r>
+        <w:t>EC Del Norte BART</w:t>
+      </w:r>
+      <w:r>
+        <w:tab/>
+        <w:t>214</w:t>
+      </w:r>
+    </w:p>
+    <w:p>
+      <w:r>
+        <w:t>EC Community Center</w:t>
+      </w:r>
+      <w:r>
+        <w:tab/>
+        <w:t>213</w:t>
+      </w:r>
+    </w:p>
+    <w:p>
+      <w:r>
+        <w:lastRenderedPageBreak/>
+        <w:t>Harding Elementary School</w:t>
+      </w:r>
+      <w:r>
+        <w:tab/>
+        <w:t>211</w:t>
+      </w:r>
+    </w:p>
+    <w:p>
+      <w:r>
+        <w:t>EC Plaza BART</w:t>
+      </w:r>
+      <w:r>
+        <w:tab/>
+        <w:t>179</w:t>
+      </w:r>
+    </w:p>
+    <w:p>
+      <w:r>
+        <w:t>Korematsu Middle School</w:t>
+      </w:r>
+      <w:r>
+        <w:tab/>
+        <w:t>120</w:t>
+      </w:r>
+    </w:p>
+    <w:p>
+      <w:r>
+        <w:t>Castro Park Pickleball</w:t>
+      </w:r>
+      <w:r>
+        <w:tab/>
+        <w:t>114</w:t>
+      </w:r>
+    </w:p>
+    <w:p>
+      <w:r>
+        <w:t>Madera</w:t>
+      </w:r>
+      <w:r>
+        <w:tab/>
+        <w:t>55</w:t>
+      </w:r>
+    </w:p>
+    <w:p>
+      <w:r>
+        <w:br w:type="page"/>
+      </w:r>
+    </w:p>
+    <w:p>
+      <w:r>
+        <w:lastRenderedPageBreak/>
+        <w:t>I also looked at certain types of car related incidents</w:t>
+      </w:r>
+    </w:p>
+    <w:p>
+      <w:r>
+        <w:t>New Library</w:t>
+      </w:r>
+      <w:r>
+        <w:tab/>
+        <w:t>72</w:t>
+      </w:r>
+    </w:p>
+    <w:p>
+      <w:r>
+        <w:t>EC Plaza BART</w:t>
+      </w:r>
+      <w:r>
+        <w:tab/>
+        <w:t>21</w:t>
+      </w:r>
+    </w:p>
+    <w:p>
+      <w:r>
+        <w:t>EC Community Center</w:t>
+      </w:r>
+      <w:r>
+        <w:tab/>
+        <w:t>19</w:t>
+      </w:r>
+    </w:p>
+    <w:p>
+      <w:r>
+        <w:t>EC Library</w:t>
+      </w:r>
+      <w:r>
+        <w:tab/>
+        <w:t>19</w:t>
+      </w:r>
+    </w:p>
+    <w:p>
+      <w:r>
+        <w:t>Harding Elementary School</w:t>
+      </w:r>
+      <w:r>
+        <w:tab/>
+        <w:t>17</w:t>
+      </w:r>
+    </w:p>
+    <w:p>
+      <w:r>
+        <w:t>EC Del Norte BART</w:t>
+      </w:r>
+      <w:r>
+        <w:tab/>
+        <w:t>9</w:t>
+      </w:r>
+    </w:p>
+    <w:p>
+      <w:r>
+        <w:t>EC High School</w:t>
+      </w:r>
+      <w:r>
+        <w:tab/>
+        <w:t>7</w:t>
+      </w:r>
+    </w:p>
+    <w:p>
+      <w:r>
+        <w:t>Castro Park Pickleball</w:t>
+      </w:r>
+      <w:r>
+        <w:tab/>
+        <w:t>2</w:t>
+      </w:r>
+    </w:p>
+    <w:p>
+      <w:r>
+        <w:t>Korematsu Middle School</w:t>
+      </w:r>
+      <w:r>
+        <w:tab/>
+        <w:t>2</w:t>
+      </w:r>
+    </w:p>
+    <w:p>
+      <w:r>
+        <w:t>Madera</w:t>
+      </w:r>
+      <w:r>
+        <w:tab/>
+        <w:t>1</w:t>
+      </w:r>
+    </w:p>
+    <w:p>
+      <w:r>
+        <w:br w:type="page"/>
+      </w:r>
+    </w:p>
+    <w:p>
+      <w:r>
+        <w:lastRenderedPageBreak/>
+        <w:t>Types on Incidents</w:t>
+      </w:r>
+    </w:p>
+    <w:p/>
+    <w:tbl>
+      <w:tblPr>
+        <w:tblW w:w="4180" w:type="dxa"/>
+        <w:tblLook w:val="04A0" w:firstRow="1" w:lastRow="0" w:firstColumn="1" w:lastColumn="0" w:noHBand="0" w:noVBand="1"/>
+      </w:tblPr>
+      <w:tblGrid>
+        <w:gridCol w:w="4180"/>
+      </w:tblGrid>
+      <w:tr>
+        <w:trPr>
+          <w:trHeight w:val="300"/>
+        </w:trPr>
+        <w:tc>
+          <w:tcPr>
+            <w:tcW w:w="4180" w:type="dxa"/>
+            <w:tcBorders>
+              <w:top w:val="nil"/>
+              <w:left w:val="nil"/>
+              <w:bottom w:val="nil"/>
+              <w:right w:val="nil"/>
+            </w:tcBorders>
+            <w:noWrap/>
+            <w:vAlign w:val="bottom"/>
+            <w:hideMark/>
+          </w:tcPr>
+          <w:p>
+            <w:pPr>
+              <w:spacing w:after="0" w:line="240" w:lineRule="auto"/>
+              <w:rPr>
+                <w:rFonts w:ascii="Aptos Narrow" w:eastAsia="Times New Roman" w:hAnsi="Aptos Narrow" w:cs="Times New Roman"/>
+                <w:color w:val="000000"/>
+                <w:kern w:val="0"/>
+                <w:sz w:val="22"/>
+                <w:szCs w:val="22"/>
+                <w14:ligatures w14:val="none"/>
+              </w:rPr>
+            </w:pPr>
+            <w:r>
+              <w:rPr>
+                <w:rFonts w:ascii="Aptos Narrow" w:eastAsia="Times New Roman" w:hAnsi="Aptos Narrow" w:cs="Times New Roman"/>
+                <w:color w:val="000000"/>
+                <w:kern w:val="0"/>
+                <w:sz w:val="22"/>
+                <w:szCs w:val="22"/>
+                <w14:ligatures w14:val="none"/>
+              </w:rPr>
+              <w:t>unique.df_usable.call_for_service.</w:t>
+            </w:r>
+          </w:p>
+        </w:tc>
+      </w:tr>
+      <w:tr>
+        <w:trPr>
+          <w:trHeight w:val="300"/>
+        </w:trPr>
+        <w:tc>
+          <w:tcPr>
+            <w:tcW w:w="4180" w:type="dxa"/>
+            <w:tcBorders>
+              <w:top w:val="nil"/>
+              <w:left w:val="nil"/>
+              <w:bottom w:val="nil"/>
+              <w:right w:val="nil"/>
+            </w:tcBorders>
+            <w:noWrap/>
+            <w:vAlign w:val="bottom"/>
+            <w:hideMark/>
+          </w:tcPr>
+          <w:p>
+            <w:pPr>
+              <w:spacing w:after="0" w:line="240" w:lineRule="auto"/>
+              <w:rPr>
+                <w:rFonts w:ascii="Aptos Narrow" w:eastAsia="Times New Roman" w:hAnsi="Aptos Narrow" w:cs="Times New Roman"/>
+                <w:color w:val="000000"/>
+                <w:kern w:val="0"/>
+                <w:sz w:val="22"/>
+                <w:szCs w:val="22"/>
+                <w14:ligatures w14:val="none"/>
+              </w:rPr>
+            </w:pPr>
+            <w:r>
+              <w:rPr>
+                <w:rFonts w:ascii="Aptos Narrow" w:eastAsia="Times New Roman" w:hAnsi="Aptos Narrow" w:cs="Times New Roman"/>
+                <w:color w:val="000000"/>
+                <w:kern w:val="0"/>
+                <w:sz w:val="22"/>
+                <w:szCs w:val="22"/>
+                <w14:ligatures w14:val="none"/>
+              </w:rPr>
+              <w:t>unwant - unwanted person</w:t>
+            </w:r>
+          </w:p>
+        </w:tc>
+      </w:tr>
+      <w:tr>
+        <w:trPr>
+          <w:trHeight w:val="300"/>
+        </w:trPr>
+        <w:tc>
+          <w:tcPr>
+            <w:tcW w:w="4180" w:type="dxa"/>
+            <w:tcBorders>
+              <w:top w:val="nil"/>
+              <w:left w:val="nil"/>
+              <w:bottom w:val="nil"/>
+              <w:right w:val="nil"/>
+            </w:tcBorders>
+            <w:noWrap/>
+            <w:vAlign w:val="bottom"/>
+            <w:hideMark/>
+          </w:tcPr>
+          <w:p>
+            <w:pPr>
+              <w:spacing w:after="0" w:line="240" w:lineRule="auto"/>
+              <w:rPr>
+                <w:rFonts w:ascii="Aptos Narrow" w:eastAsia="Times New Roman" w:hAnsi="Aptos Narrow" w:cs="Times New Roman"/>
+                <w:color w:val="000000"/>
+                <w:kern w:val="0"/>
+                <w:sz w:val="22"/>
+                <w:szCs w:val="22"/>
+                <w14:ligatures w14:val="none"/>
+              </w:rPr>
+            </w:pPr>
+            <w:r>
+              <w:rPr>
+                <w:rFonts w:ascii="Aptos Narrow" w:eastAsia="Times New Roman" w:hAnsi="Aptos Narrow" w:cs="Times New Roman"/>
+                <w:color w:val="000000"/>
+                <w:kern w:val="0"/>
+                <w:sz w:val="22"/>
+                <w:szCs w:val="22"/>
+                <w14:ligatures w14:val="none"/>
+              </w:rPr>
+              <w:t>415 - disturbance</w:t>
+            </w:r>
+          </w:p>
+        </w:tc>
+      </w:tr>
+      <w:tr>
+        <w:trPr>
+          <w:trHeight w:val="300"/>
+        </w:trPr>
+        <w:tc>
+          <w:tcPr>
+            <w:tcW w:w="4180" w:type="dxa"/>
+            <w:tcBorders>
+              <w:top w:val="nil"/>
+              <w:left w:val="nil"/>
+              <w:bottom w:val="nil"/>
+              <w:right w:val="nil"/>
+            </w:tcBorders>
+            <w:noWrap/>
+            <w:vAlign w:val="bottom"/>
+            <w:hideMark/>
+          </w:tcPr>
+          <w:p>
+            <w:pPr>
+              <w:spacing w:after="0" w:line="240" w:lineRule="auto"/>
+              <w:rPr>
+                <w:rFonts w:ascii="Aptos Narrow" w:eastAsia="Times New Roman" w:hAnsi="Aptos Narrow" w:cs="Times New Roman"/>
+                <w:color w:val="000000"/>
+                <w:kern w:val="0"/>
+                <w:sz w:val="22"/>
+                <w:szCs w:val="22"/>
+                <w14:ligatures w14:val="none"/>
+              </w:rPr>
+            </w:pPr>
+            <w:r>
+              <w:rPr>
+                <w:rFonts w:ascii="Aptos Narrow" w:eastAsia="Times New Roman" w:hAnsi="Aptos Narrow" w:cs="Times New Roman"/>
+                <w:color w:val="000000"/>
+                <w:kern w:val="0"/>
+                <w:sz w:val="22"/>
+                <w:szCs w:val="22"/>
+                <w14:ligatures w14:val="none"/>
+              </w:rPr>
+              <w:t>488 - petty theft</w:t>
+            </w:r>
+          </w:p>
+        </w:tc>
+      </w:tr>
+      <w:tr>
+        <w:trPr>
+          <w:trHeight w:val="300"/>
+        </w:trPr>
+        <w:tc>
+          <w:tcPr>
+            <w:tcW w:w="4180" w:type="dxa"/>
+            <w:tcBorders>
+              <w:top w:val="nil"/>
+              <w:left w:val="nil"/>
+              <w:bottom w:val="nil"/>
+              <w:right w:val="nil"/>
+            </w:tcBorders>
+            <w:noWrap/>
+            <w:vAlign w:val="bottom"/>
+            <w:hideMark/>
+          </w:tcPr>
+          <w:p>
+            <w:pPr>
+              <w:spacing w:after="0" w:line="240" w:lineRule="auto"/>
+              <w:rPr>
+                <w:rFonts w:ascii="Aptos Narrow" w:eastAsia="Times New Roman" w:hAnsi="Aptos Narrow" w:cs="Times New Roman"/>
+                <w:color w:val="000000"/>
+                <w:kern w:val="0"/>
+                <w:sz w:val="22"/>
+                <w:szCs w:val="22"/>
+                <w14:ligatures w14:val="none"/>
+              </w:rPr>
+            </w:pPr>
+            <w:r>
+              <w:rPr>
+                <w:rFonts w:ascii="Aptos Narrow" w:eastAsia="Times New Roman" w:hAnsi="Aptos Narrow" w:cs="Times New Roman"/>
+                <w:color w:val="000000"/>
+                <w:kern w:val="0"/>
+                <w:sz w:val="22"/>
+                <w:szCs w:val="22"/>
+                <w14:ligatures w14:val="none"/>
+              </w:rPr>
+              <w:t>parker - parking violation</w:t>
+            </w:r>
+          </w:p>
+        </w:tc>
+      </w:tr>
+      <w:tr>
+        <w:trPr>
+          <w:trHeight w:val="300"/>
+        </w:trPr>
+        <w:tc>
+          <w:tcPr>
+            <w:tcW w:w="4180" w:type="dxa"/>
+            <w:tcBorders>
+              <w:top w:val="nil"/>
+              <w:left w:val="nil"/>
+              <w:bottom w:val="nil"/>
+              <w:right w:val="nil"/>
+            </w:tcBorders>
+            <w:noWrap/>
+            <w:vAlign w:val="bottom"/>
+            <w:hideMark/>
+          </w:tcPr>
+          <w:p>
+            <w:pPr>
+              <w:spacing w:after="0" w:line="240" w:lineRule="auto"/>
+              <w:rPr>
+                <w:rFonts w:ascii="Aptos Narrow" w:eastAsia="Times New Roman" w:hAnsi="Aptos Narrow" w:cs="Times New Roman"/>
+                <w:color w:val="000000"/>
+                <w:kern w:val="0"/>
+                <w:sz w:val="22"/>
+                <w:szCs w:val="22"/>
+                <w14:ligatures w14:val="none"/>
+              </w:rPr>
+            </w:pPr>
+            <w:r>
+              <w:rPr>
+                <w:rFonts w:ascii="Aptos Narrow" w:eastAsia="Times New Roman" w:hAnsi="Aptos Narrow" w:cs="Times New Roman"/>
+                <w:color w:val="000000"/>
+                <w:kern w:val="0"/>
+                <w:sz w:val="22"/>
+                <w:szCs w:val="22"/>
+                <w14:ligatures w14:val="none"/>
+              </w:rPr>
+              <w:t>1154 - suspicious vehicle</w:t>
+            </w:r>
+          </w:p>
+        </w:tc>
+      </w:tr>
+      <w:tr>
+        <w:trPr>
+          <w:trHeight w:val="300"/>
+        </w:trPr>
+        <w:tc>
+          <w:tcPr>
+            <w:tcW w:w="4180" w:type="dxa"/>
+            <w:tcBorders>
+              <w:top w:val="nil"/>
+              <w:left w:val="nil"/>
+              <w:bottom w:val="nil"/>
+              <w:right w:val="nil"/>
+            </w:tcBorders>
+            <w:noWrap/>
+            <w:vAlign w:val="bottom"/>
+            <w:hideMark/>
+          </w:tcPr>
+          <w:p>
+            <w:pPr>
+              <w:spacing w:after="0" w:line="240" w:lineRule="auto"/>
+              <w:rPr>
+                <w:rFonts w:ascii="Aptos Narrow" w:eastAsia="Times New Roman" w:hAnsi="Aptos Narrow" w:cs="Times New Roman"/>
+                <w:color w:val="000000"/>
+                <w:kern w:val="0"/>
+                <w:sz w:val="22"/>
+                <w:szCs w:val="22"/>
+                <w14:ligatures w14:val="none"/>
+              </w:rPr>
+            </w:pPr>
+            <w:r>
+              <w:rPr>
+                <w:rFonts w:ascii="Aptos Narrow" w:eastAsia="Times New Roman" w:hAnsi="Aptos Narrow" w:cs="Times New Roman"/>
+                <w:color w:val="000000"/>
+                <w:kern w:val="0"/>
+                <w:sz w:val="22"/>
+                <w:szCs w:val="22"/>
+                <w14:ligatures w14:val="none"/>
+              </w:rPr>
+              <w:t>459a - auto burglary</w:t>
+            </w:r>
+          </w:p>
+        </w:tc>
+      </w:tr>
+      <w:tr>
+        <w:trPr>
+          <w:trHeight w:val="300"/>
+        </w:trPr>
+        <w:tc>
+          <w:tcPr>
+            <w:tcW w:w="4180" w:type="dxa"/>
+            <w:tcBorders>
+              <w:top w:val="nil"/>
+              <w:left w:val="nil"/>
+              <w:bottom w:val="nil"/>
+              <w:right w:val="nil"/>
+            </w:tcBorders>
+            <w:noWrap/>
+            <w:vAlign w:val="bottom"/>
+            <w:hideMark/>
+          </w:tcPr>
+          <w:p>
+            <w:pPr>
+              <w:spacing w:after="0" w:line="240" w:lineRule="auto"/>
+              <w:rPr>
+                <w:rFonts w:ascii="Aptos Narrow" w:eastAsia="Times New Roman" w:hAnsi="Aptos Narrow" w:cs="Times New Roman"/>
+                <w:color w:val="000000"/>
+                <w:kern w:val="0"/>
+                <w:sz w:val="22"/>
+                <w:szCs w:val="22"/>
+                <w14:ligatures w14:val="none"/>
+              </w:rPr>
+            </w:pPr>
+            <w:r>
+              <w:rPr>
+                <w:rFonts w:ascii="Aptos Narrow" w:eastAsia="Times New Roman" w:hAnsi="Aptos Narrow" w:cs="Times New Roman"/>
+                <w:color w:val="000000"/>
+                <w:kern w:val="0"/>
+                <w:sz w:val="22"/>
+                <w:szCs w:val="22"/>
+                <w14:ligatures w14:val="none"/>
+              </w:rPr>
+              <w:t>10851 - motor vehicle theft</w:t>
+            </w:r>
+          </w:p>
+        </w:tc>
+      </w:tr>
+      <w:tr>
+        <w:trPr>
+          <w:trHeight w:val="300"/>
+        </w:trPr>
+        <w:tc>
+          <w:tcPr>
+            <w:tcW w:w="4180" w:type="dxa"/>
+            <w:tcBorders>
+              <w:top w:val="nil"/>
+              <w:left w:val="nil"/>
+              <w:bottom w:val="nil"/>
+              <w:right w:val="nil"/>
+            </w:tcBorders>
+            <w:noWrap/>
+            <w:vAlign w:val="bottom"/>
+            <w:hideMark/>
+          </w:tcPr>
+          <w:p>
+            <w:pPr>
+              <w:spacing w:after="0" w:line="240" w:lineRule="auto"/>
+              <w:rPr>
+                <w:rFonts w:ascii="Aptos Narrow" w:eastAsia="Times New Roman" w:hAnsi="Aptos Narrow" w:cs="Times New Roman"/>
+                <w:color w:val="000000"/>
+                <w:kern w:val="0"/>
+                <w:sz w:val="22"/>
+                <w:szCs w:val="22"/>
+                <w14:ligatures w14:val="none"/>
+              </w:rPr>
+            </w:pPr>
+            <w:r>
+              <w:rPr>
+                <w:rFonts w:ascii="Aptos Narrow" w:eastAsia="Times New Roman" w:hAnsi="Aptos Narrow" w:cs="Times New Roman"/>
+                <w:color w:val="000000"/>
+                <w:kern w:val="0"/>
+                <w:sz w:val="22"/>
+                <w:szCs w:val="22"/>
+                <w14:ligatures w14:val="none"/>
+              </w:rPr>
+              <w:t>594 - vandalism</w:t>
+            </w:r>
+          </w:p>
+        </w:tc>
+      </w:tr>
+      <w:tr>
+        <w:trPr>
+          <w:trHeight w:val="300"/>
+        </w:trPr>
+        <w:tc>
+          <w:tcPr>
+            <w:tcW w:w="4180" w:type="dxa"/>
+            <w:tcBorders>
+              <w:top w:val="nil"/>
+              <w:left w:val="nil"/>
+              <w:bottom w:val="nil"/>
+              <w:right w:val="nil"/>
+            </w:tcBorders>
+            <w:noWrap/>
+            <w:vAlign w:val="bottom"/>
+            <w:hideMark/>
+          </w:tcPr>
+          <w:p>
+            <w:pPr>
+              <w:spacing w:after="0" w:line="240" w:lineRule="auto"/>
+              <w:rPr>
+                <w:rFonts w:ascii="Aptos Narrow" w:eastAsia="Times New Roman" w:hAnsi="Aptos Narrow" w:cs="Times New Roman"/>
+                <w:color w:val="000000"/>
+                <w:kern w:val="0"/>
+                <w:sz w:val="22"/>
+                <w:szCs w:val="22"/>
+                <w14:ligatures w14:val="none"/>
+              </w:rPr>
+            </w:pPr>
+            <w:r>
+              <w:rPr>
+                <w:rFonts w:ascii="Aptos Narrow" w:eastAsia="Times New Roman" w:hAnsi="Aptos Narrow" w:cs="Times New Roman"/>
+                <w:color w:val="000000"/>
+                <w:kern w:val="0"/>
+                <w:sz w:val="22"/>
+                <w:szCs w:val="22"/>
+                <w14:ligatures w14:val="none"/>
+              </w:rPr>
+              <w:t>1053 - person down</w:t>
+            </w:r>
+          </w:p>
+        </w:tc>
+      </w:tr>
+      <w:tr>
+        <w:trPr>
+          <w:trHeight w:val="300"/>
+        </w:trPr>
+        <w:tc>
+          <w:tcPr>
+            <w:tcW w:w="4180" w:type="dxa"/>
+            <w:tcBorders>
+              <w:top w:val="nil"/>
+              <w:left w:val="nil"/>
+              <w:bottom w:val="nil"/>
+              <w:right w:val="nil"/>
+            </w:tcBorders>
+            <w:noWrap/>
+            <w:vAlign w:val="bottom"/>
+            <w:hideMark/>
+          </w:tcPr>
+          <w:p>
+            <w:pPr>
+              <w:spacing w:after="0" w:line="240" w:lineRule="auto"/>
+              <w:rPr>
+                <w:rFonts w:ascii="Aptos Narrow" w:eastAsia="Times New Roman" w:hAnsi="Aptos Narrow" w:cs="Times New Roman"/>
+                <w:color w:val="000000"/>
+                <w:kern w:val="0"/>
+                <w:sz w:val="22"/>
+                <w:szCs w:val="22"/>
+                <w14:ligatures w14:val="none"/>
+              </w:rPr>
+            </w:pPr>
+            <w:r>
+              <w:rPr>
+                <w:rFonts w:ascii="Aptos Narrow" w:eastAsia="Times New Roman" w:hAnsi="Aptos Narrow" w:cs="Times New Roman"/>
+                <w:color w:val="000000"/>
+                <w:kern w:val="0"/>
+                <w:sz w:val="22"/>
+                <w:szCs w:val="22"/>
+                <w14:ligatures w14:val="none"/>
+              </w:rPr>
+              <w:t>243a - assault / battery</w:t>
+            </w:r>
+          </w:p>
+        </w:tc>
+      </w:tr>
+      <w:tr>
+        <w:trPr>
+          <w:trHeight w:val="300"/>
+        </w:trPr>
+        <w:tc>
+          <w:tcPr>
+            <w:tcW w:w="4180" w:type="dxa"/>
+            <w:tcBorders>
+              <w:top w:val="nil"/>
+              <w:left w:val="nil"/>
+              <w:bottom w:val="nil"/>
+              <w:right w:val="nil"/>
+            </w:tcBorders>
+            <w:noWrap/>
+            <w:vAlign w:val="bottom"/>
+            <w:hideMark/>
+          </w:tcPr>
+          <w:p>
+            <w:pPr>
+              <w:spacing w:after="0" w:line="240" w:lineRule="auto"/>
+              <w:rPr>
+                <w:rFonts w:ascii="Aptos Narrow" w:eastAsia="Times New Roman" w:hAnsi="Aptos Narrow" w:cs="Times New Roman"/>
+                <w:color w:val="000000"/>
+                <w:kern w:val="0"/>
+                <w:sz w:val="22"/>
+                <w:szCs w:val="22"/>
+                <w14:ligatures w14:val="none"/>
+              </w:rPr>
+            </w:pPr>
+            <w:r>
+              <w:rPr>
+                <w:rFonts w:ascii="Aptos Narrow" w:eastAsia="Times New Roman" w:hAnsi="Aptos Narrow" w:cs="Times New Roman"/>
+                <w:color w:val="000000"/>
+                <w:kern w:val="0"/>
+                <w:sz w:val="22"/>
+                <w:szCs w:val="22"/>
+                <w14:ligatures w14:val="none"/>
+              </w:rPr>
+              <w:t>487 - grand theft</w:t>
+            </w:r>
+          </w:p>
+        </w:tc>
+      </w:tr>
+      <w:tr>
+        <w:trPr>
+          <w:trHeight w:val="300"/>
+        </w:trPr>
+        <w:tc>
+          <w:tcPr>
+            <w:tcW w:w="4180" w:type="dxa"/>
+            <w:tcBorders>
+              <w:top w:val="nil"/>
+              <w:left w:val="nil"/>
+              <w:bottom w:val="nil"/>
+              <w:right w:val="nil"/>
+            </w:tcBorders>
+            <w:noWrap/>
+            <w:vAlign w:val="bottom"/>
+            <w:hideMark/>
+          </w:tcPr>
+          <w:p>
+            <w:pPr>
+              <w:spacing w:after="0" w:line="240" w:lineRule="auto"/>
+              <w:rPr>
+                <w:rFonts w:ascii="Aptos Narrow" w:eastAsia="Times New Roman" w:hAnsi="Aptos Narrow" w:cs="Times New Roman"/>
+                <w:color w:val="000000"/>
+                <w:kern w:val="0"/>
+                <w:sz w:val="22"/>
+                <w:szCs w:val="22"/>
+                <w14:ligatures w14:val="none"/>
+              </w:rPr>
+            </w:pPr>
+            <w:r>
+              <w:rPr>
+                <w:rFonts w:ascii="Aptos Narrow" w:eastAsia="Times New Roman" w:hAnsi="Aptos Narrow" w:cs="Times New Roman"/>
+                <w:color w:val="000000"/>
+                <w:kern w:val="0"/>
+                <w:sz w:val="22"/>
+                <w:szCs w:val="22"/>
+                <w14:ligatures w14:val="none"/>
+              </w:rPr>
+              <w:t>211 - robbery</w:t>
+            </w:r>
+          </w:p>
+        </w:tc>
+      </w:tr>
+      <w:tr>
+        <w:trPr>
+          <w:trHeight w:val="300"/>
+        </w:trPr>
+        <w:tc>
+          <w:tcPr>
+            <w:tcW w:w="4180" w:type="dxa"/>
+            <w:tcBorders>
+              <w:top w:val="nil"/>
+              <w:left w:val="nil"/>
+              <w:bottom w:val="nil"/>
+              <w:right w:val="nil"/>
+            </w:tcBorders>
+            <w:noWrap/>
+            <w:vAlign w:val="bottom"/>
+            <w:hideMark/>
+          </w:tcPr>
+          <w:p>
+            <w:pPr>
+              <w:spacing w:after="0" w:line="240" w:lineRule="auto"/>
+              <w:rPr>
+                <w:rFonts w:ascii="Aptos Narrow" w:eastAsia="Times New Roman" w:hAnsi="Aptos Narrow" w:cs="Times New Roman"/>
+                <w:color w:val="000000"/>
+                <w:kern w:val="0"/>
+                <w:sz w:val="22"/>
+                <w:szCs w:val="22"/>
+                <w14:ligatures w14:val="none"/>
+              </w:rPr>
+            </w:pPr>
+            <w:r>
+              <w:rPr>
+                <w:rFonts w:ascii="Aptos Narrow" w:eastAsia="Times New Roman" w:hAnsi="Aptos Narrow" w:cs="Times New Roman"/>
+                <w:color w:val="000000"/>
+                <w:kern w:val="0"/>
+                <w:sz w:val="22"/>
+                <w:szCs w:val="22"/>
+                <w14:ligatures w14:val="none"/>
+              </w:rPr>
+              <w:t>417 - brandishing</w:t>
+            </w:r>
+          </w:p>
+        </w:tc>
+      </w:tr>
+      <w:tr>
+        <w:trPr>
+          <w:trHeight w:val="300"/>
+        </w:trPr>
+        <w:tc>
+          <w:tcPr>
+            <w:tcW w:w="4180" w:type="dxa"/>
+            <w:tcBorders>
+              <w:top w:val="nil"/>
+              <w:left w:val="nil"/>
+              <w:bottom w:val="nil"/>
+              <w:right w:val="nil"/>
+            </w:tcBorders>
+            <w:noWrap/>
+            <w:vAlign w:val="bottom"/>
+            <w:hideMark/>
+          </w:tcPr>
+          <w:p>
+            <w:pPr>
+              <w:spacing w:after="0" w:line="240" w:lineRule="auto"/>
+              <w:rPr>
+                <w:rFonts w:ascii="Aptos Narrow" w:eastAsia="Times New Roman" w:hAnsi="Aptos Narrow" w:cs="Times New Roman"/>
+                <w:color w:val="000000"/>
+                <w:kern w:val="0"/>
+                <w:sz w:val="22"/>
+                <w:szCs w:val="22"/>
+                <w14:ligatures w14:val="none"/>
+              </w:rPr>
+            </w:pPr>
+            <w:r>
+              <w:rPr>
+                <w:rFonts w:ascii="Aptos Narrow" w:eastAsia="Times New Roman" w:hAnsi="Aptos Narrow" w:cs="Times New Roman"/>
+                <w:color w:val="000000"/>
+                <w:kern w:val="0"/>
+                <w:sz w:val="22"/>
+                <w:szCs w:val="22"/>
+                <w14:ligatures w14:val="none"/>
+              </w:rPr>
+              <w:t>1179 - accident w/ medical routed</w:t>
+            </w:r>
+          </w:p>
+        </w:tc>
+      </w:tr>
+      <w:tr>
+        <w:trPr>
+          <w:trHeight w:val="300"/>
+        </w:trPr>
+        <w:tc>
+          <w:tcPr>
+            <w:tcW w:w="4180" w:type="dxa"/>
+            <w:tcBorders>
+              <w:top w:val="nil"/>
+              <w:left w:val="nil"/>
+              <w:bottom w:val="nil"/>
+              <w:right w:val="nil"/>
+            </w:tcBorders>
+            <w:noWrap/>
+            <w:vAlign w:val="bottom"/>
+            <w:hideMark/>
+          </w:tcPr>
+          <w:p>
+            <w:pPr>
+              <w:spacing w:after="0" w:line="240" w:lineRule="auto"/>
+              <w:rPr>
+                <w:rFonts w:ascii="Aptos Narrow" w:eastAsia="Times New Roman" w:hAnsi="Aptos Narrow" w:cs="Times New Roman"/>
+                <w:color w:val="000000"/>
+                <w:kern w:val="0"/>
+                <w:sz w:val="22"/>
+                <w:szCs w:val="22"/>
+                <w14:ligatures w14:val="none"/>
+              </w:rPr>
+            </w:pPr>
+            <w:r>
+              <w:rPr>
+                <w:rFonts w:ascii="Aptos Narrow" w:eastAsia="Times New Roman" w:hAnsi="Aptos Narrow" w:cs="Times New Roman"/>
+                <w:color w:val="000000"/>
+                <w:kern w:val="0"/>
+                <w:sz w:val="22"/>
+                <w:szCs w:val="22"/>
+                <w14:ligatures w14:val="none"/>
+              </w:rPr>
+              <w:t>422 - criminal threats</w:t>
+            </w:r>
+          </w:p>
+        </w:tc>
+      </w:tr>
+      <w:tr>
+        <w:trPr>
+          <w:trHeight w:val="300"/>
+        </w:trPr>
+        <w:tc>
+          <w:tcPr>
+            <w:tcW w:w="4180" w:type="dxa"/>
+            <w:tcBorders>
+              <w:top w:val="nil"/>
+              <w:left w:val="nil"/>
+              <w:bottom w:val="nil"/>
+              <w:right w:val="nil"/>
+            </w:tcBorders>
+            <w:noWrap/>
+            <w:vAlign w:val="bottom"/>
+            <w:hideMark/>
+          </w:tcPr>
+          <w:p>
+            <w:pPr>
+              <w:spacing w:after="0" w:line="240" w:lineRule="auto"/>
+              <w:rPr>
+                <w:rFonts w:ascii="Aptos Narrow" w:eastAsia="Times New Roman" w:hAnsi="Aptos Narrow" w:cs="Times New Roman"/>
+                <w:color w:val="000000"/>
+                <w:kern w:val="0"/>
+                <w:sz w:val="22"/>
+                <w:szCs w:val="22"/>
+                <w14:ligatures w14:val="none"/>
+              </w:rPr>
+            </w:pPr>
+            <w:r>
+              <w:rPr>
+                <w:rFonts w:ascii="Aptos Narrow" w:eastAsia="Times New Roman" w:hAnsi="Aptos Narrow" w:cs="Times New Roman"/>
+                <w:color w:val="000000"/>
+                <w:kern w:val="0"/>
+                <w:sz w:val="22"/>
+                <w:szCs w:val="22"/>
+                <w14:ligatures w14:val="none"/>
+              </w:rPr>
+              <w:t>314 - indecent exposure</w:t>
+            </w:r>
+          </w:p>
+        </w:tc>
+      </w:tr>
+      <w:tr>
+        <w:trPr>
+          <w:trHeight w:val="300"/>
+        </w:trPr>
+        <w:tc>
+          <w:tcPr>
+            <w:tcW w:w="4180" w:type="dxa"/>
+            <w:tcBorders>
+              <w:top w:val="nil"/>
+              <w:left w:val="nil"/>
+              <w:bottom w:val="nil"/>
+              <w:right w:val="nil"/>
+            </w:tcBorders>
+            <w:noWrap/>
+            <w:vAlign w:val="bottom"/>
+            <w:hideMark/>
+          </w:tcPr>
+          <w:p>
+            <w:pPr>
+              <w:spacing w:after="0" w:line="240" w:lineRule="auto"/>
+              <w:rPr>
+                <w:rFonts w:ascii="Aptos Narrow" w:eastAsia="Times New Roman" w:hAnsi="Aptos Narrow" w:cs="Times New Roman"/>
+                <w:color w:val="000000"/>
+                <w:kern w:val="0"/>
+                <w:sz w:val="22"/>
+                <w:szCs w:val="22"/>
+                <w14:ligatures w14:val="none"/>
+              </w:rPr>
+            </w:pPr>
+            <w:r>
+              <w:rPr>
+                <w:rFonts w:ascii="Aptos Narrow" w:eastAsia="Times New Roman" w:hAnsi="Aptos Narrow" w:cs="Times New Roman"/>
+                <w:color w:val="000000"/>
+                <w:kern w:val="0"/>
+                <w:sz w:val="22"/>
+                <w:szCs w:val="22"/>
+                <w14:ligatures w14:val="none"/>
+              </w:rPr>
+              <w:t>hs - narcotics use/possession</w:t>
+            </w:r>
+          </w:p>
+        </w:tc>
+      </w:tr>
+      <w:tr>
+        <w:trPr>
+          <w:trHeight w:val="300"/>
+        </w:trPr>
+        <w:tc>
+          <w:tcPr>
+            <w:tcW w:w="4180" w:type="dxa"/>
+            <w:tcBorders>
+              <w:top w:val="nil"/>
+              <w:left w:val="nil"/>
+              <w:bottom w:val="nil"/>
+              <w:right w:val="nil"/>
+            </w:tcBorders>
+            <w:noWrap/>
+            <w:vAlign w:val="bottom"/>
+            <w:hideMark/>
+          </w:tcPr>
+          <w:p>
+            <w:pPr>
+              <w:spacing w:after="0" w:line="240" w:lineRule="auto"/>
+              <w:rPr>
+                <w:rFonts w:ascii="Aptos Narrow" w:eastAsia="Times New Roman" w:hAnsi="Aptos Narrow" w:cs="Times New Roman"/>
+                <w:color w:val="000000"/>
+                <w:kern w:val="0"/>
+                <w:sz w:val="22"/>
+                <w:szCs w:val="22"/>
+                <w14:ligatures w14:val="none"/>
+              </w:rPr>
+            </w:pPr>
+            <w:r>
+              <w:rPr>
+                <w:rFonts w:ascii="Aptos Narrow" w:eastAsia="Times New Roman" w:hAnsi="Aptos Narrow" w:cs="Times New Roman"/>
+                <w:color w:val="000000"/>
+                <w:kern w:val="0"/>
+                <w:sz w:val="22"/>
+                <w:szCs w:val="22"/>
+                <w14:ligatures w14:val="none"/>
+              </w:rPr>
+              <w:t>10851r - recovered stolen vehicle</w:t>
+            </w:r>
+          </w:p>
+        </w:tc>
+      </w:tr>
+      <w:tr>
+        <w:trPr>
+          <w:trHeight w:val="300"/>
+        </w:trPr>
+        <w:tc>
+          <w:tcPr>
+            <w:tcW w:w="4180" w:type="dxa"/>
+            <w:tcBorders>
+              <w:top w:val="nil"/>
+              <w:left w:val="nil"/>
+              <w:bottom w:val="nil"/>
+              <w:right w:val="nil"/>
+            </w:tcBorders>
+            <w:noWrap/>
+            <w:vAlign w:val="bottom"/>
+            <w:hideMark/>
+          </w:tcPr>
+          <w:p>
+            <w:pPr>
+              <w:spacing w:after="0" w:line="240" w:lineRule="auto"/>
+              <w:rPr>
+                <w:rFonts w:ascii="Aptos Narrow" w:eastAsia="Times New Roman" w:hAnsi="Aptos Narrow" w:cs="Times New Roman"/>
+                <w:color w:val="000000"/>
+                <w:kern w:val="0"/>
+                <w:sz w:val="22"/>
+                <w:szCs w:val="22"/>
+                <w14:ligatures w14:val="none"/>
+              </w:rPr>
+            </w:pPr>
+            <w:r>
+              <w:rPr>
+                <w:rFonts w:ascii="Aptos Narrow" w:eastAsia="Times New Roman" w:hAnsi="Aptos Narrow" w:cs="Times New Roman"/>
+                <w:color w:val="000000"/>
+                <w:kern w:val="0"/>
+                <w:sz w:val="22"/>
+                <w:szCs w:val="22"/>
+                <w14:ligatures w14:val="none"/>
+              </w:rPr>
+              <w:t>215 - car jacking</w:t>
+            </w:r>
+          </w:p>
+        </w:tc>
+      </w:tr>
+      <w:tr>
+        <w:trPr>
+          <w:trHeight w:val="300"/>
+        </w:trPr>
+        <w:tc>
+          <w:tcPr>
+            <w:tcW w:w="4180" w:type="dxa"/>
+            <w:tcBorders>
+              <w:top w:val="nil"/>
+              <w:left w:val="nil"/>
+              <w:bottom w:val="nil"/>
+              <w:right w:val="nil"/>
+            </w:tcBorders>
+            <w:noWrap/>
+            <w:vAlign w:val="bottom"/>
+            <w:hideMark/>
+          </w:tcPr>
+          <w:p>
+            <w:pPr>
+              <w:spacing w:after="0" w:line="240" w:lineRule="auto"/>
+              <w:rPr>
+                <w:rFonts w:ascii="Aptos Narrow" w:eastAsia="Times New Roman" w:hAnsi="Aptos Narrow" w:cs="Times New Roman"/>
+                <w:color w:val="000000"/>
+                <w:kern w:val="0"/>
+                <w:sz w:val="22"/>
+                <w:szCs w:val="22"/>
+                <w14:ligatures w14:val="none"/>
+              </w:rPr>
+            </w:pPr>
+            <w:r>
+              <w:rPr>
+                <w:rFonts w:ascii="Aptos Narrow" w:eastAsia="Times New Roman" w:hAnsi="Aptos Narrow" w:cs="Times New Roman"/>
+                <w:color w:val="000000"/>
+                <w:kern w:val="0"/>
+                <w:sz w:val="22"/>
+                <w:szCs w:val="22"/>
+                <w14:ligatures w14:val="none"/>
+              </w:rPr>
+              <w:t>23110 - throwing objects at a vehicle</w:t>
+            </w:r>
+          </w:p>
+        </w:tc>
+      </w:tr>
+      <w:tr>
+        <w:trPr>
+          <w:trHeight w:val="300"/>
+        </w:trPr>
+        <w:tc>
+          <w:tcPr>
+            <w:tcW w:w="4180" w:type="dxa"/>
+            <w:tcBorders>
+              <w:top w:val="nil"/>
+              <w:left w:val="nil"/>
+              <w:bottom w:val="nil"/>
+              <w:right w:val="nil"/>
+            </w:tcBorders>
+            <w:noWrap/>
+            <w:vAlign w:val="bottom"/>
+            <w:hideMark/>
+          </w:tcPr>
+          <w:p>
+            <w:pPr>
+              <w:spacing w:after="0" w:line="240" w:lineRule="auto"/>
+              <w:rPr>
+                <w:rFonts w:ascii="Aptos Narrow" w:eastAsia="Times New Roman" w:hAnsi="Aptos Narrow" w:cs="Times New Roman"/>
+                <w:color w:val="000000"/>
+                <w:kern w:val="0"/>
+                <w:sz w:val="22"/>
+                <w:szCs w:val="22"/>
+                <w14:ligatures w14:val="none"/>
+              </w:rPr>
+            </w:pPr>
+            <w:r>
+              <w:rPr>
+                <w:rFonts w:ascii="Aptos Narrow" w:eastAsia="Times New Roman" w:hAnsi="Aptos Narrow" w:cs="Times New Roman"/>
+                <w:color w:val="000000"/>
+                <w:kern w:val="0"/>
+                <w:sz w:val="22"/>
+                <w:szCs w:val="22"/>
+                <w14:ligatures w14:val="none"/>
+              </w:rPr>
+              <w:t>459c - commercial burglary</w:t>
+            </w:r>
+          </w:p>
+        </w:tc>
+      </w:tr>
+      <w:tr>
+        <w:trPr>
+          <w:trHeight w:val="300"/>
+        </w:trPr>
+        <w:tc>
+          <w:tcPr>
+            <w:tcW w:w="4180" w:type="dxa"/>
+            <w:tcBorders>
+              <w:top w:val="nil"/>
+              <w:left w:val="nil"/>
+              <w:bottom w:val="nil"/>
+              <w:right w:val="nil"/>
+            </w:tcBorders>
+            <w:noWrap/>
+            <w:vAlign w:val="bottom"/>
+            <w:hideMark/>
+          </w:tcPr>
+          <w:p>
+            <w:pPr>
+              <w:spacing w:after="0" w:line="240" w:lineRule="auto"/>
+              <w:rPr>
+                <w:rFonts w:ascii="Aptos Narrow" w:eastAsia="Times New Roman" w:hAnsi="Aptos Narrow" w:cs="Times New Roman"/>
+                <w:color w:val="000000"/>
+                <w:kern w:val="0"/>
+                <w:sz w:val="22"/>
+                <w:szCs w:val="22"/>
+                <w14:ligatures w14:val="none"/>
+              </w:rPr>
+            </w:pPr>
+            <w:r>
+              <w:rPr>
+                <w:rFonts w:ascii="Aptos Narrow" w:eastAsia="Times New Roman" w:hAnsi="Aptos Narrow" w:cs="Times New Roman"/>
+                <w:color w:val="000000"/>
+                <w:kern w:val="0"/>
+                <w:sz w:val="22"/>
+                <w:szCs w:val="22"/>
+                <w14:ligatures w14:val="none"/>
+              </w:rPr>
+              <w:t>459r - residential burglary</w:t>
+            </w:r>
+          </w:p>
+        </w:tc>
+      </w:tr>
+      <w:tr>
+        <w:trPr>
+          <w:trHeight w:val="300"/>
+        </w:trPr>
+        <w:tc>
+          <w:tcPr>
+            <w:tcW w:w="4180" w:type="dxa"/>
+            <w:tcBorders>
+              <w:top w:val="nil"/>
+              <w:left w:val="nil"/>
+              <w:bottom w:val="nil"/>
+              <w:right w:val="nil"/>
+            </w:tcBorders>
+            <w:noWrap/>
+            <w:vAlign w:val="bottom"/>
+            <w:hideMark/>
+          </w:tcPr>
+          <w:p>
+            <w:pPr>
+              <w:spacing w:after="0" w:line="240" w:lineRule="auto"/>
+              <w:rPr>
+                <w:rFonts w:ascii="Aptos Narrow" w:eastAsia="Times New Roman" w:hAnsi="Aptos Narrow" w:cs="Times New Roman"/>
+                <w:color w:val="000000"/>
+                <w:kern w:val="0"/>
+                <w:sz w:val="22"/>
+                <w:szCs w:val="22"/>
+                <w14:ligatures w14:val="none"/>
+              </w:rPr>
+            </w:pPr>
+            <w:r>
+              <w:rPr>
+                <w:rFonts w:ascii="Aptos Narrow" w:eastAsia="Times New Roman" w:hAnsi="Aptos Narrow" w:cs="Times New Roman"/>
+                <w:color w:val="000000"/>
+                <w:kern w:val="0"/>
+                <w:sz w:val="22"/>
+                <w:szCs w:val="22"/>
+                <w14:ligatures w14:val="none"/>
+              </w:rPr>
+              <w:t>fight - physical fight</w:t>
+            </w:r>
+          </w:p>
+        </w:tc>
+      </w:tr>
+      <w:tr>
+        <w:trPr>
+          <w:trHeight w:val="300"/>
+        </w:trPr>
+        <w:tc>
+          <w:tcPr>
+            <w:tcW w:w="4180" w:type="dxa"/>
+            <w:tcBorders>
+              <w:top w:val="nil"/>
+              <w:left w:val="nil"/>
+              <w:bottom w:val="nil"/>
+              <w:right w:val="nil"/>
+            </w:tcBorders>
+            <w:noWrap/>
+            <w:vAlign w:val="bottom"/>
+            <w:hideMark/>
+          </w:tcPr>
+          <w:p>
+            <w:pPr>
+              <w:spacing w:after="0" w:line="240" w:lineRule="auto"/>
+              <w:rPr>
+                <w:rFonts w:ascii="Aptos Narrow" w:eastAsia="Times New Roman" w:hAnsi="Aptos Narrow" w:cs="Times New Roman"/>
+                <w:color w:val="000000"/>
+                <w:kern w:val="0"/>
+                <w:sz w:val="22"/>
+                <w:szCs w:val="22"/>
+                <w14:ligatures w14:val="none"/>
+              </w:rPr>
+            </w:pPr>
+            <w:r>
+              <w:rPr>
+                <w:rFonts w:ascii="Aptos Narrow" w:eastAsia="Times New Roman" w:hAnsi="Aptos Narrow" w:cs="Times New Roman"/>
+                <w:color w:val="000000"/>
+                <w:kern w:val="0"/>
+                <w:sz w:val="22"/>
+                <w:szCs w:val="22"/>
+                <w14:ligatures w14:val="none"/>
+              </w:rPr>
+              <w:t>sfrmc - shots fired</w:t>
+            </w:r>
+          </w:p>
+        </w:tc>
+      </w:tr>
+      <w:tr>
+        <w:trPr>
+          <w:trHeight w:val="300"/>
+        </w:trPr>
+        <w:tc>
+          <w:tcPr>
+            <w:tcW w:w="4180" w:type="dxa"/>
+            <w:tcBorders>
+              <w:top w:val="nil"/>
+              <w:left w:val="nil"/>
+              <w:bottom w:val="nil"/>
+              <w:right w:val="nil"/>
+            </w:tcBorders>
+            <w:noWrap/>
+            <w:vAlign w:val="bottom"/>
+            <w:hideMark/>
+          </w:tcPr>
+          <w:p>
+            <w:pPr>
+              <w:spacing w:after="0" w:line="240" w:lineRule="auto"/>
+              <w:rPr>
+                <w:rFonts w:ascii="Aptos Narrow" w:eastAsia="Times New Roman" w:hAnsi="Aptos Narrow" w:cs="Times New Roman"/>
+                <w:color w:val="000000"/>
+                <w:kern w:val="0"/>
+                <w:sz w:val="22"/>
+                <w:szCs w:val="22"/>
+                <w14:ligatures w14:val="none"/>
+              </w:rPr>
+            </w:pPr>
+            <w:r>
+              <w:rPr>
+                <w:rFonts w:ascii="Aptos Narrow" w:eastAsia="Times New Roman" w:hAnsi="Aptos Narrow" w:cs="Times New Roman"/>
+                <w:color w:val="000000"/>
+                <w:kern w:val="0"/>
+                <w:sz w:val="22"/>
+                <w:szCs w:val="22"/>
+                <w14:ligatures w14:val="none"/>
+              </w:rPr>
+              <w:t>211a - business hold up/robbery alarm</w:t>
+            </w:r>
+          </w:p>
+        </w:tc>
+      </w:tr>
+      <w:tr>
+        <w:trPr>
+          <w:trHeight w:val="300"/>
+        </w:trPr>
+        <w:tc>
+          <w:tcPr>
+            <w:tcW w:w="4180" w:type="dxa"/>
+            <w:tcBorders>
+              <w:top w:val="nil"/>
+              <w:left w:val="nil"/>
+              <w:bottom w:val="nil"/>
+              <w:right w:val="nil"/>
+            </w:tcBorders>
+            <w:noWrap/>
+            <w:vAlign w:val="bottom"/>
+            <w:hideMark/>
+          </w:tcPr>
+          <w:p>
+            <w:pPr>
+              <w:spacing w:after="0" w:line="240" w:lineRule="auto"/>
+              <w:rPr>
+                <w:rFonts w:ascii="Aptos Narrow" w:eastAsia="Times New Roman" w:hAnsi="Aptos Narrow" w:cs="Times New Roman"/>
+                <w:color w:val="000000"/>
+                <w:kern w:val="0"/>
+                <w:sz w:val="22"/>
+                <w:szCs w:val="22"/>
+                <w14:ligatures w14:val="none"/>
+              </w:rPr>
+            </w:pPr>
+            <w:r>
+              <w:rPr>
+                <w:rFonts w:ascii="Aptos Narrow" w:eastAsia="Times New Roman" w:hAnsi="Aptos Narrow" w:cs="Times New Roman"/>
+                <w:color w:val="000000"/>
+                <w:kern w:val="0"/>
+                <w:sz w:val="22"/>
+                <w:szCs w:val="22"/>
+                <w14:ligatures w14:val="none"/>
+              </w:rPr>
+              <w:t>10852 - vehcile parts theft</w:t>
+            </w:r>
+          </w:p>
+        </w:tc>
+      </w:tr>
+      <w:tr>
+        <w:trPr>
+          <w:trHeight w:val="300"/>
+        </w:trPr>
+        <w:tc>
+          <w:tcPr>
+            <w:tcW w:w="4180" w:type="dxa"/>
+            <w:tcBorders>
+              <w:top w:val="nil"/>
+              <w:left w:val="nil"/>
+              <w:bottom w:val="nil"/>
+              <w:right w:val="nil"/>
+            </w:tcBorders>
+            <w:noWrap/>
+            <w:vAlign w:val="bottom"/>
+            <w:hideMark/>
+          </w:tcPr>
+          <w:p>
+            <w:pPr>
+              <w:spacing w:after="0" w:line="240" w:lineRule="auto"/>
+              <w:rPr>
+                <w:rFonts w:ascii="Aptos Narrow" w:eastAsia="Times New Roman" w:hAnsi="Aptos Narrow" w:cs="Times New Roman"/>
+                <w:color w:val="000000"/>
+                <w:kern w:val="0"/>
+                <w:sz w:val="22"/>
+                <w:szCs w:val="22"/>
+                <w14:ligatures w14:val="none"/>
+              </w:rPr>
+            </w:pPr>
+            <w:r>
+              <w:rPr>
+                <w:rFonts w:ascii="Aptos Narrow" w:eastAsia="Times New Roman" w:hAnsi="Aptos Narrow" w:cs="Times New Roman"/>
+                <w:color w:val="000000"/>
+                <w:kern w:val="0"/>
+                <w:sz w:val="22"/>
+                <w:szCs w:val="22"/>
+                <w14:ligatures w14:val="none"/>
+              </w:rPr>
+              <w:t>dopers - narcotic sales</w:t>
+            </w:r>
+          </w:p>
+        </w:tc>
+      </w:tr>
+      <w:tr>
+        <w:trPr>
+          <w:trHeight w:val="300"/>
+        </w:trPr>
+        <w:tc>
+          <w:tcPr>
+            <w:tcW w:w="4180" w:type="dxa"/>
+            <w:tcBorders>
+              <w:top w:val="nil"/>
+              <w:left w:val="nil"/>
+              <w:bottom w:val="nil"/>
+              <w:right w:val="nil"/>
+            </w:tcBorders>
+            <w:noWrap/>
+            <w:vAlign w:val="bottom"/>
+            <w:hideMark/>
+          </w:tcPr>
+          <w:p>
+            <w:pPr>
+              <w:spacing w:after="0" w:line="240" w:lineRule="auto"/>
+              <w:rPr>
+                <w:rFonts w:ascii="Aptos Narrow" w:eastAsia="Times New Roman" w:hAnsi="Aptos Narrow" w:cs="Times New Roman"/>
+                <w:color w:val="000000"/>
+                <w:kern w:val="0"/>
+                <w:sz w:val="22"/>
+                <w:szCs w:val="22"/>
+                <w14:ligatures w14:val="none"/>
+              </w:rPr>
+            </w:pPr>
+            <w:r>
+              <w:rPr>
+                <w:rFonts w:ascii="Aptos Narrow" w:eastAsia="Times New Roman" w:hAnsi="Aptos Narrow" w:cs="Times New Roman"/>
+                <w:color w:val="000000"/>
+                <w:kern w:val="0"/>
+                <w:sz w:val="22"/>
+                <w:szCs w:val="22"/>
+                <w14:ligatures w14:val="none"/>
+              </w:rPr>
+              <w:t>1027 - wanted person / warrant</w:t>
+            </w:r>
+          </w:p>
+        </w:tc>
+      </w:tr>
+      <w:tr>
+        <w:trPr>
+          <w:trHeight w:val="300"/>
+        </w:trPr>
+        <w:tc>
+          <w:tcPr>
+            <w:tcW w:w="4180" w:type="dxa"/>
+            <w:tcBorders>
+              <w:top w:val="nil"/>
+              <w:left w:val="nil"/>
+              <w:bottom w:val="nil"/>
+              <w:right w:val="nil"/>
+            </w:tcBorders>
+            <w:noWrap/>
+            <w:vAlign w:val="bottom"/>
+            <w:hideMark/>
+          </w:tcPr>
+          <w:p>
+            <w:pPr>
+              <w:spacing w:after="0" w:line="240" w:lineRule="auto"/>
+              <w:rPr>
+                <w:rFonts w:ascii="Aptos Narrow" w:eastAsia="Times New Roman" w:hAnsi="Aptos Narrow" w:cs="Times New Roman"/>
+                <w:color w:val="000000"/>
+                <w:kern w:val="0"/>
+                <w:sz w:val="22"/>
+                <w:szCs w:val="22"/>
+                <w14:ligatures w14:val="none"/>
+              </w:rPr>
+            </w:pPr>
+            <w:r>
+              <w:rPr>
+                <w:rFonts w:ascii="Aptos Narrow" w:eastAsia="Times New Roman" w:hAnsi="Aptos Narrow" w:cs="Times New Roman"/>
+                <w:color w:val="000000"/>
+                <w:kern w:val="0"/>
+                <w:sz w:val="22"/>
+                <w:szCs w:val="22"/>
+                <w14:ligatures w14:val="none"/>
+              </w:rPr>
+              <w:t>148.1 - bomb threat</w:t>
+            </w:r>
+          </w:p>
+        </w:tc>
+      </w:tr>
+      <w:tr>
+        <w:trPr>
+          <w:trHeight w:val="300"/>
+        </w:trPr>
+        <w:tc>
+          <w:tcPr>
+            <w:tcW w:w="4180" w:type="dxa"/>
+            <w:tcBorders>
+              <w:top w:val="nil"/>
+              <w:left w:val="nil"/>
+              <w:bottom w:val="nil"/>
+              <w:right w:val="nil"/>
+            </w:tcBorders>
+            <w:noWrap/>
+            <w:vAlign w:val="bottom"/>
+            <w:hideMark/>
+          </w:tcPr>
+          <w:p>
+            <w:pPr>
+              <w:spacing w:after="0" w:line="240" w:lineRule="auto"/>
+              <w:rPr>
+                <w:rFonts w:ascii="Aptos Narrow" w:eastAsia="Times New Roman" w:hAnsi="Aptos Narrow" w:cs="Times New Roman"/>
+                <w:color w:val="000000"/>
+                <w:kern w:val="0"/>
+                <w:sz w:val="22"/>
+                <w:szCs w:val="22"/>
+                <w14:ligatures w14:val="none"/>
+              </w:rPr>
+            </w:pPr>
+            <w:r>
+              <w:rPr>
+                <w:rFonts w:ascii="Aptos Narrow" w:eastAsia="Times New Roman" w:hAnsi="Aptos Narrow" w:cs="Times New Roman"/>
+                <w:color w:val="000000"/>
+                <w:kern w:val="0"/>
+                <w:sz w:val="22"/>
+                <w:szCs w:val="22"/>
+                <w14:ligatures w14:val="none"/>
+              </w:rPr>
+              <w:t xml:space="preserve">stalk </w:t>
+            </w:r>
+            <w:r>
+              <w:rPr>
+                <w:rFonts w:ascii="Aptos Narrow" w:eastAsia="Times New Roman" w:hAnsi="Aptos Narrow" w:cs="Times New Roman"/>
+                <w:color w:val="000000"/>
+                <w:kern w:val="0"/>
+                <w:sz w:val="22"/>
+                <w:szCs w:val="22"/>
+                <w14:ligatures w14:val="none"/>
+              </w:rPr>
+              <w:t>–</w:t>
+            </w:r>
+            <w:r>
+              <w:rPr>
+                <w:rFonts w:ascii="Aptos Narrow" w:eastAsia="Times New Roman" w:hAnsi="Aptos Narrow" w:cs="Times New Roman"/>
+                <w:color w:val="000000"/>
+                <w:kern w:val="0"/>
+                <w:sz w:val="22"/>
+                <w:szCs w:val="22"/>
+                <w14:ligatures w14:val="none"/>
+              </w:rPr>
+              <w:t xml:space="preserve"> stalking</w:t>
+            </w:r>
+          </w:p>
+        </w:tc>
+      </w:tr>
+      <w:tr>
+        <w:trPr>
+          <w:trHeight w:val="300"/>
+        </w:trPr>
+        <w:tc>
+          <w:tcPr>
+            <w:tcW w:w="4180" w:type="dxa"/>
+            <w:tcBorders>
+              <w:top w:val="nil"/>
+              <w:left w:val="nil"/>
+              <w:bottom w:val="nil"/>
+              <w:right w:val="nil"/>
+            </w:tcBorders>
+            <w:noWrap/>
+            <w:vAlign w:val="bottom"/>
+            <w:hideMark/>
+          </w:tcPr>
+          <w:p>
+            <w:pPr>
+              <w:spacing w:after="0" w:line="240" w:lineRule="auto"/>
+              <w:rPr>
+                <w:rFonts w:ascii="Aptos Narrow" w:eastAsia="Times New Roman" w:hAnsi="Aptos Narrow" w:cs="Times New Roman"/>
+                <w:color w:val="000000"/>
+                <w:kern w:val="0"/>
+                <w:sz w:val="22"/>
+                <w:szCs w:val="22"/>
+                <w14:ligatures w14:val="none"/>
+              </w:rPr>
+            </w:pPr>
+            <w:r>
+              <w:rPr>
+                <w:rFonts w:ascii="Aptos Narrow" w:eastAsia="Times New Roman" w:hAnsi="Aptos Narrow" w:cs="Times New Roman"/>
+                <w:color w:val="000000"/>
+                <w:kern w:val="0"/>
+                <w:sz w:val="22"/>
+                <w:szCs w:val="22"/>
+                <w14:ligatures w14:val="none"/>
+              </w:rPr>
+              <w:t>496 - stolen property</w:t>
+            </w:r>
+          </w:p>
+        </w:tc>
+      </w:tr>
+      <w:tr>
+        <w:trPr>
+          <w:trHeight w:val="300"/>
+        </w:trPr>
+        <w:tc>
+          <w:tcPr>
+            <w:tcW w:w="4180" w:type="dxa"/>
+            <w:tcBorders>
+              <w:top w:val="nil"/>
+              <w:left w:val="nil"/>
+              <w:bottom w:val="nil"/>
+              <w:right w:val="nil"/>
+            </w:tcBorders>
+            <w:noWrap/>
+            <w:vAlign w:val="bottom"/>
+            <w:hideMark/>
+          </w:tcPr>
+          <w:p>
+            <w:pPr>
+              <w:spacing w:after="0" w:line="240" w:lineRule="auto"/>
+              <w:rPr>
+                <w:rFonts w:ascii="Aptos Narrow" w:eastAsia="Times New Roman" w:hAnsi="Aptos Narrow" w:cs="Times New Roman"/>
+                <w:color w:val="000000"/>
+                <w:kern w:val="0"/>
+                <w:sz w:val="22"/>
+                <w:szCs w:val="22"/>
+                <w14:ligatures w14:val="none"/>
+              </w:rPr>
+            </w:pPr>
+            <w:r>
+              <w:rPr>
+                <w:rFonts w:ascii="Aptos Narrow" w:eastAsia="Times New Roman" w:hAnsi="Aptos Narrow" w:cs="Times New Roman"/>
+                <w:color w:val="000000"/>
+                <w:kern w:val="0"/>
+                <w:sz w:val="22"/>
+                <w:szCs w:val="22"/>
+                <w14:ligatures w14:val="none"/>
+              </w:rPr>
+              <w:t>245 - assault with a deadly weapon</w:t>
+            </w:r>
+          </w:p>
+        </w:tc>
+      </w:tr>
+      <w:tr>
+        <w:trPr>
+          <w:trHeight w:val="300"/>
+        </w:trPr>
+        <w:tc>
+          <w:tcPr>
+            <w:tcW w:w="4180" w:type="dxa"/>
+            <w:tcBorders>
+              <w:top w:val="nil"/>
+              <w:left w:val="nil"/>
+              <w:bottom w:val="nil"/>
+              <w:right w:val="nil"/>
+            </w:tcBorders>
+            <w:noWrap/>
+            <w:vAlign w:val="bottom"/>
+            <w:hideMark/>
+          </w:tcPr>
+          <w:p>
+            <w:pPr>
+              <w:spacing w:after="0" w:line="240" w:lineRule="auto"/>
+              <w:rPr>
+                <w:rFonts w:ascii="Aptos Narrow" w:eastAsia="Times New Roman" w:hAnsi="Aptos Narrow" w:cs="Times New Roman"/>
+                <w:color w:val="000000"/>
+                <w:kern w:val="0"/>
+                <w:sz w:val="22"/>
+                <w:szCs w:val="22"/>
+                <w14:ligatures w14:val="none"/>
+              </w:rPr>
+            </w:pPr>
+            <w:r>
+              <w:rPr>
+                <w:rFonts w:ascii="Aptos Narrow" w:eastAsia="Times New Roman" w:hAnsi="Aptos Narrow" w:cs="Times New Roman"/>
+                <w:color w:val="000000"/>
+                <w:kern w:val="0"/>
+                <w:sz w:val="22"/>
+                <w:szCs w:val="22"/>
+                <w14:ligatures w14:val="none"/>
+              </w:rPr>
+              <w:t>1071 - shooting (actual victim)</w:t>
+            </w:r>
+          </w:p>
+        </w:tc>
+      </w:tr>
+      <w:tr>
+        <w:trPr>
+          <w:trHeight w:val="300"/>
+        </w:trPr>
+        <w:tc>
+          <w:tcPr>
+            <w:tcW w:w="4180" w:type="dxa"/>
+            <w:tcBorders>
+              <w:top w:val="nil"/>
+              <w:left w:val="nil"/>
+              <w:bottom w:val="nil"/>
+              <w:right w:val="nil"/>
+            </w:tcBorders>
+            <w:noWrap/>
+            <w:vAlign w:val="bottom"/>
+            <w:hideMark/>
+          </w:tcPr>
+          <w:p>
+            <w:pPr>
+              <w:spacing w:after="0" w:line="240" w:lineRule="auto"/>
+              <w:rPr>
+                <w:rFonts w:ascii="Aptos Narrow" w:eastAsia="Times New Roman" w:hAnsi="Aptos Narrow" w:cs="Times New Roman"/>
+                <w:color w:val="000000"/>
+                <w:kern w:val="0"/>
+                <w:sz w:val="22"/>
+                <w:szCs w:val="22"/>
+                <w14:ligatures w14:val="none"/>
+              </w:rPr>
+            </w:pPr>
+            <w:r>
+              <w:rPr>
+                <w:rFonts w:ascii="Aptos Narrow" w:eastAsia="Times New Roman" w:hAnsi="Aptos Narrow" w:cs="Times New Roman"/>
+                <w:color w:val="000000"/>
+                <w:kern w:val="0"/>
+                <w:sz w:val="22"/>
+                <w:szCs w:val="22"/>
+                <w14:ligatures w14:val="none"/>
+              </w:rPr>
+              <w:t>1051 - drunk / intoxicated</w:t>
+            </w:r>
+          </w:p>
+        </w:tc>
+      </w:tr>
+      <w:tr>
+        <w:trPr>
+          <w:trHeight w:val="300"/>
+        </w:trPr>
+        <w:tc>
+          <w:tcPr>
+            <w:tcW w:w="4180" w:type="dxa"/>
+            <w:tcBorders>
+              <w:top w:val="nil"/>
+              <w:left w:val="nil"/>
+              <w:bottom w:val="nil"/>
+              <w:right w:val="nil"/>
+            </w:tcBorders>
+            <w:noWrap/>
+            <w:vAlign w:val="bottom"/>
+            <w:hideMark/>
+          </w:tcPr>
+          <w:p>
+            <w:pPr>
+              <w:spacing w:after="0" w:line="240" w:lineRule="auto"/>
+              <w:rPr>
+                <w:rFonts w:ascii="Aptos Narrow" w:eastAsia="Times New Roman" w:hAnsi="Aptos Narrow" w:cs="Times New Roman"/>
+                <w:color w:val="000000"/>
+                <w:kern w:val="0"/>
+                <w:sz w:val="22"/>
+                <w:szCs w:val="22"/>
+                <w14:ligatures w14:val="none"/>
+              </w:rPr>
+            </w:pPr>
+            <w:r>
+              <w:rPr>
+                <w:rFonts w:ascii="Aptos Narrow" w:eastAsia="Times New Roman" w:hAnsi="Aptos Narrow" w:cs="Times New Roman"/>
+                <w:color w:val="000000"/>
+                <w:kern w:val="0"/>
+                <w:sz w:val="22"/>
+                <w:szCs w:val="22"/>
+                <w14:ligatures w14:val="none"/>
+              </w:rPr>
+              <w:t xml:space="preserve">207 </w:t>
+            </w:r>
+            <w:r>
+              <w:rPr>
+                <w:rFonts w:ascii="Aptos Narrow" w:eastAsia="Times New Roman" w:hAnsi="Aptos Narrow" w:cs="Times New Roman"/>
+                <w:color w:val="000000"/>
+                <w:kern w:val="0"/>
+                <w:sz w:val="22"/>
+                <w:szCs w:val="22"/>
+                <w14:ligatures w14:val="none"/>
+              </w:rPr>
+              <w:t>–</w:t>
+            </w:r>
+            <w:r>
+              <w:rPr>
+                <w:rFonts w:ascii="Aptos Narrow" w:eastAsia="Times New Roman" w:hAnsi="Aptos Narrow" w:cs="Times New Roman"/>
+                <w:color w:val="000000"/>
+                <w:kern w:val="0"/>
+                <w:sz w:val="22"/>
+                <w:szCs w:val="22"/>
+                <w14:ligatures w14:val="none"/>
+              </w:rPr>
+              <w:t xml:space="preserve"> kidnapping</w:t>
+            </w:r>
+          </w:p>
+        </w:tc>
+      </w:tr>
+      <w:tr>
+        <w:trPr>
+          <w:trHeight w:val="300"/>
+        </w:trPr>
+        <w:tc>
+          <w:tcPr>
+            <w:tcW w:w="4180" w:type="dxa"/>
+            <w:tcBorders>
+              <w:top w:val="nil"/>
+              <w:left w:val="nil"/>
+              <w:bottom w:val="nil"/>
+              <w:right w:val="nil"/>
+            </w:tcBorders>
+            <w:noWrap/>
+            <w:vAlign w:val="bottom"/>
+            <w:hideMark/>
+          </w:tcPr>
+          <w:p>
+            <w:pPr>
+              <w:spacing w:after="0" w:line="240" w:lineRule="auto"/>
+              <w:rPr>
+                <w:rFonts w:ascii="Aptos Narrow" w:eastAsia="Times New Roman" w:hAnsi="Aptos Narrow" w:cs="Times New Roman"/>
+                <w:color w:val="000000"/>
+                <w:kern w:val="0"/>
+                <w:sz w:val="22"/>
+                <w:szCs w:val="22"/>
+                <w14:ligatures w14:val="none"/>
+              </w:rPr>
+            </w:pPr>
+            <w:r>
+              <w:rPr>
+                <w:rFonts w:ascii="Aptos Narrow" w:eastAsia="Times New Roman" w:hAnsi="Aptos Narrow" w:cs="Times New Roman"/>
+                <w:color w:val="000000"/>
+                <w:kern w:val="0"/>
+                <w:sz w:val="22"/>
+                <w:szCs w:val="22"/>
+                <w14:ligatures w14:val="none"/>
+              </w:rPr>
+              <w:t>mgun - person with a gun</w:t>
+            </w:r>
+          </w:p>
+        </w:tc>
+      </w:tr>
+      <w:tr>
+        <w:trPr>
+          <w:trHeight w:val="300"/>
+        </w:trPr>
+        <w:tc>
+          <w:tcPr>
+            <w:tcW w:w="4180" w:type="dxa"/>
+            <w:tcBorders>
+              <w:top w:val="nil"/>
+              <w:left w:val="nil"/>
+              <w:bottom w:val="nil"/>
+              <w:right w:val="nil"/>
+            </w:tcBorders>
+            <w:noWrap/>
+            <w:vAlign w:val="bottom"/>
+            <w:hideMark/>
+          </w:tcPr>
+          <w:p>
+            <w:pPr>
+              <w:spacing w:after="0" w:line="240" w:lineRule="auto"/>
+              <w:rPr>
+                <w:rFonts w:ascii="Aptos Narrow" w:eastAsia="Times New Roman" w:hAnsi="Aptos Narrow" w:cs="Times New Roman"/>
+                <w:color w:val="000000"/>
+                <w:kern w:val="0"/>
+                <w:sz w:val="22"/>
+                <w:szCs w:val="22"/>
+                <w14:ligatures w14:val="none"/>
+              </w:rPr>
+            </w:pPr>
+            <w:r>
+              <w:rPr>
+                <w:rFonts w:ascii="Aptos Narrow" w:eastAsia="Times New Roman" w:hAnsi="Aptos Narrow" w:cs="Times New Roman"/>
+                <w:color w:val="000000"/>
+                <w:kern w:val="0"/>
+                <w:sz w:val="22"/>
+                <w:szCs w:val="22"/>
+                <w14:ligatures w14:val="none"/>
+              </w:rPr>
+              <w:t xml:space="preserve">loiter </w:t>
+            </w:r>
+            <w:r>
+              <w:rPr>
+                <w:rFonts w:ascii="Aptos Narrow" w:eastAsia="Times New Roman" w:hAnsi="Aptos Narrow" w:cs="Times New Roman"/>
+                <w:color w:val="000000"/>
+                <w:kern w:val="0"/>
+                <w:sz w:val="22"/>
+                <w:szCs w:val="22"/>
+                <w14:ligatures w14:val="none"/>
+              </w:rPr>
+              <w:t>–</w:t>
+            </w:r>
+            <w:r>
+              <w:rPr>
+                <w:rFonts w:ascii="Aptos Narrow" w:eastAsia="Times New Roman" w:hAnsi="Aptos Narrow" w:cs="Times New Roman"/>
+                <w:color w:val="000000"/>
+                <w:kern w:val="0"/>
+                <w:sz w:val="22"/>
+                <w:szCs w:val="22"/>
+                <w14:ligatures w14:val="none"/>
+              </w:rPr>
+              <w:t xml:space="preserve"> loitering</w:t>
+            </w:r>
+          </w:p>
+        </w:tc>
+      </w:tr>
+      <w:tr>
+        <w:trPr>
+          <w:trHeight w:val="300"/>
+        </w:trPr>
+        <w:tc>
+          <w:tcPr>
+            <w:tcW w:w="4180" w:type="dxa"/>
+            <w:tcBorders>
+              <w:top w:val="nil"/>
+              <w:left w:val="nil"/>
+              <w:bottom w:val="nil"/>
+              <w:right w:val="nil"/>
+            </w:tcBorders>
+            <w:noWrap/>
+            <w:vAlign w:val="bottom"/>
+            <w:hideMark/>
+          </w:tcPr>
+          <w:p>
+            <w:pPr>
+              <w:spacing w:after="0" w:line="240" w:lineRule="auto"/>
+              <w:rPr>
+                <w:rFonts w:ascii="Aptos Narrow" w:eastAsia="Times New Roman" w:hAnsi="Aptos Narrow" w:cs="Times New Roman"/>
+                <w:color w:val="000000"/>
+                <w:kern w:val="0"/>
+                <w:sz w:val="22"/>
+                <w:szCs w:val="22"/>
+                <w14:ligatures w14:val="none"/>
+              </w:rPr>
+            </w:pPr>
+            <w:r>
+              <w:rPr>
+                <w:rFonts w:ascii="Aptos Narrow" w:eastAsia="Times New Roman" w:hAnsi="Aptos Narrow" w:cs="Times New Roman"/>
+                <w:color w:val="000000"/>
+                <w:kern w:val="0"/>
+                <w:sz w:val="22"/>
+                <w:szCs w:val="22"/>
+                <w14:ligatures w14:val="none"/>
+              </w:rPr>
+              <w:t>459 - burglary (misc)</w:t>
+            </w:r>
+          </w:p>
+        </w:tc>
+      </w:tr>
+      <w:tr>
+        <w:trPr>
+          <w:trHeight w:val="300"/>
+        </w:trPr>
+        <w:tc>
+          <w:tcPr>
+            <w:tcW w:w="4180" w:type="dxa"/>
+            <w:tcBorders>
+              <w:top w:val="nil"/>
+              <w:left w:val="nil"/>
+              <w:bottom w:val="nil"/>
+              <w:right w:val="nil"/>
+            </w:tcBorders>
+            <w:noWrap/>
+            <w:vAlign w:val="bottom"/>
+            <w:hideMark/>
+          </w:tcPr>
+          <w:p>
+            <w:pPr>
+              <w:spacing w:after="0" w:line="240" w:lineRule="auto"/>
+              <w:rPr>
+                <w:rFonts w:ascii="Aptos Narrow" w:eastAsia="Times New Roman" w:hAnsi="Aptos Narrow" w:cs="Times New Roman"/>
+                <w:color w:val="000000"/>
+                <w:kern w:val="0"/>
+                <w:sz w:val="22"/>
+                <w:szCs w:val="22"/>
+                <w14:ligatures w14:val="none"/>
+              </w:rPr>
+            </w:pPr>
+            <w:r>
+              <w:rPr>
+                <w:rFonts w:ascii="Aptos Narrow" w:eastAsia="Times New Roman" w:hAnsi="Aptos Narrow" w:cs="Times New Roman"/>
+                <w:color w:val="000000"/>
+                <w:kern w:val="0"/>
+                <w:sz w:val="22"/>
+                <w:szCs w:val="22"/>
+                <w14:ligatures w14:val="none"/>
+              </w:rPr>
+              <w:lastRenderedPageBreak/>
+              <w:t xml:space="preserve">1070 </w:t>
+            </w:r>
+            <w:r>
+              <w:rPr>
+                <w:rFonts w:ascii="Aptos Narrow" w:eastAsia="Times New Roman" w:hAnsi="Aptos Narrow" w:cs="Times New Roman"/>
+                <w:color w:val="000000"/>
+                <w:kern w:val="0"/>
+                <w:sz w:val="22"/>
+                <w:szCs w:val="22"/>
+                <w14:ligatures w14:val="none"/>
+              </w:rPr>
+              <w:t>–</w:t>
+            </w:r>
+            <w:r>
+              <w:rPr>
+                <w:rFonts w:ascii="Aptos Narrow" w:eastAsia="Times New Roman" w:hAnsi="Aptos Narrow" w:cs="Times New Roman"/>
+                <w:color w:val="000000"/>
+                <w:kern w:val="0"/>
+                <w:sz w:val="22"/>
+                <w:szCs w:val="22"/>
+                <w14:ligatures w14:val="none"/>
+              </w:rPr>
+              <w:t xml:space="preserve"> prowler</w:t>
+            </w:r>
+          </w:p>
+        </w:tc>
+      </w:tr>
+      <w:tr>
+        <w:trPr>
+          <w:trHeight w:val="300"/>
+        </w:trPr>
+        <w:tc>
+          <w:tcPr>
+            <w:tcW w:w="4180" w:type="dxa"/>
+            <w:tcBorders>
+              <w:top w:val="nil"/>
+              <w:left w:val="nil"/>
+              <w:bottom w:val="nil"/>
+              <w:right w:val="nil"/>
+            </w:tcBorders>
+            <w:noWrap/>
+            <w:vAlign w:val="bottom"/>
+            <w:hideMark/>
+          </w:tcPr>
+          <w:p>
+            <w:pPr>
+              <w:spacing w:after="0" w:line="240" w:lineRule="auto"/>
+              <w:rPr>
+                <w:rFonts w:ascii="Aptos Narrow" w:eastAsia="Times New Roman" w:hAnsi="Aptos Narrow" w:cs="Times New Roman"/>
+                <w:color w:val="000000"/>
+                <w:kern w:val="0"/>
+                <w:sz w:val="22"/>
+                <w:szCs w:val="22"/>
+                <w14:ligatures w14:val="none"/>
+              </w:rPr>
+            </w:pPr>
+            <w:r>
+              <w:rPr>
+                <w:rFonts w:ascii="Aptos Narrow" w:eastAsia="Times New Roman" w:hAnsi="Aptos Narrow" w:cs="Times New Roman"/>
+                <w:color w:val="000000"/>
+                <w:kern w:val="0"/>
+                <w:sz w:val="22"/>
+                <w:szCs w:val="22"/>
+                <w14:ligatures w14:val="none"/>
+              </w:rPr>
+              <w:t xml:space="preserve">647b </w:t>
+            </w:r>
+            <w:r>
+              <w:rPr>
+                <w:rFonts w:ascii="Aptos Narrow" w:eastAsia="Times New Roman" w:hAnsi="Aptos Narrow" w:cs="Times New Roman"/>
+                <w:color w:val="000000"/>
+                <w:kern w:val="0"/>
+                <w:sz w:val="22"/>
+                <w:szCs w:val="22"/>
+                <w14:ligatures w14:val="none"/>
+              </w:rPr>
+              <w:t>–</w:t>
+            </w:r>
+            <w:r>
+              <w:rPr>
+                <w:rFonts w:ascii="Aptos Narrow" w:eastAsia="Times New Roman" w:hAnsi="Aptos Narrow" w:cs="Times New Roman"/>
+                <w:color w:val="000000"/>
+                <w:kern w:val="0"/>
+                <w:sz w:val="22"/>
+                <w:szCs w:val="22"/>
+                <w14:ligatures w14:val="none"/>
+              </w:rPr>
+              <w:t xml:space="preserve"> prostition</w:t>
+            </w:r>
+          </w:p>
+        </w:tc>
+      </w:tr>
+      <w:tr>
+        <w:trPr>
+          <w:trHeight w:val="300"/>
+        </w:trPr>
+        <w:tc>
+          <w:tcPr>
+            <w:tcW w:w="4180" w:type="dxa"/>
+            <w:tcBorders>
+              <w:top w:val="nil"/>
+              <w:left w:val="nil"/>
+              <w:bottom w:val="nil"/>
+              <w:right w:val="nil"/>
+            </w:tcBorders>
+            <w:noWrap/>
+            <w:vAlign w:val="bottom"/>
+            <w:hideMark/>
+          </w:tcPr>
+          <w:p>
+            <w:pPr>
+              <w:spacing w:after="0" w:line="240" w:lineRule="auto"/>
+              <w:rPr>
+                <w:rFonts w:ascii="Aptos Narrow" w:eastAsia="Times New Roman" w:hAnsi="Aptos Narrow" w:cs="Times New Roman"/>
+                <w:color w:val="000000"/>
+                <w:kern w:val="0"/>
+                <w:sz w:val="22"/>
+                <w:szCs w:val="22"/>
+                <w14:ligatures w14:val="none"/>
+              </w:rPr>
+            </w:pPr>
+            <w:r>
+              <w:rPr>
+                <w:rFonts w:ascii="Aptos Narrow" w:eastAsia="Times New Roman" w:hAnsi="Aptos Narrow" w:cs="Times New Roman"/>
+                <w:color w:val="000000"/>
+                <w:kern w:val="0"/>
+                <w:sz w:val="22"/>
+                <w:szCs w:val="22"/>
+                <w14:ligatures w14:val="none"/>
+              </w:rPr>
+              <w:t>243.4 - sexual battery / assault</w:t>
+            </w:r>
+          </w:p>
+        </w:tc>
+      </w:tr>
+      <w:tr>
+        <w:trPr>
+          <w:trHeight w:val="300"/>
+        </w:trPr>
+        <w:tc>
+          <w:tcPr>
+            <w:tcW w:w="4180" w:type="dxa"/>
+            <w:tcBorders>
+              <w:top w:val="nil"/>
+              <w:left w:val="nil"/>
+              <w:bottom w:val="nil"/>
+              <w:right w:val="nil"/>
+            </w:tcBorders>
+            <w:noWrap/>
+            <w:vAlign w:val="bottom"/>
+            <w:hideMark/>
+          </w:tcPr>
+          <w:p>
+            <w:pPr>
+              <w:spacing w:after="0" w:line="240" w:lineRule="auto"/>
+              <w:rPr>
+                <w:rFonts w:ascii="Aptos Narrow" w:eastAsia="Times New Roman" w:hAnsi="Aptos Narrow" w:cs="Times New Roman"/>
+                <w:color w:val="000000"/>
+                <w:kern w:val="0"/>
+                <w:sz w:val="22"/>
+                <w:szCs w:val="22"/>
+                <w14:ligatures w14:val="none"/>
+              </w:rPr>
+            </w:pPr>
+            <w:r>
+              <w:rPr>
+                <w:rFonts w:ascii="Aptos Narrow" w:eastAsia="Times New Roman" w:hAnsi="Aptos Narrow" w:cs="Times New Roman"/>
+                <w:color w:val="000000"/>
+                <w:kern w:val="0"/>
+                <w:sz w:val="22"/>
+                <w:szCs w:val="22"/>
+                <w14:ligatures w14:val="none"/>
+              </w:rPr>
+              <w:t>370 - public nuisance</w:t>
+            </w:r>
+          </w:p>
+        </w:tc>
+      </w:tr>
+      <w:tr>
+        <w:trPr>
+          <w:trHeight w:val="300"/>
+        </w:trPr>
+        <w:tc>
+          <w:tcPr>
+            <w:tcW w:w="4180" w:type="dxa"/>
+            <w:tcBorders>
+              <w:top w:val="nil"/>
+              <w:left w:val="nil"/>
+              <w:bottom w:val="nil"/>
+              <w:right w:val="nil"/>
+            </w:tcBorders>
+            <w:noWrap/>
+            <w:vAlign w:val="bottom"/>
+            <w:hideMark/>
+          </w:tcPr>
+          <w:p>
+            <w:pPr>
+              <w:spacing w:after="0" w:line="240" w:lineRule="auto"/>
+              <w:rPr>
+                <w:rFonts w:ascii="Aptos Narrow" w:eastAsia="Times New Roman" w:hAnsi="Aptos Narrow" w:cs="Times New Roman"/>
+                <w:color w:val="000000"/>
+                <w:kern w:val="0"/>
+                <w:sz w:val="22"/>
+                <w:szCs w:val="22"/>
+                <w14:ligatures w14:val="none"/>
+              </w:rPr>
+            </w:pPr>
+            <w:r>
+              <w:rPr>
+                <w:rFonts w:ascii="Aptos Narrow" w:eastAsia="Times New Roman" w:hAnsi="Aptos Narrow" w:cs="Times New Roman"/>
+                <w:color w:val="000000"/>
+                <w:kern w:val="0"/>
+                <w:sz w:val="22"/>
+                <w:szCs w:val="22"/>
+                <w14:ligatures w14:val="none"/>
+              </w:rPr>
+              <w:t>22810 - assault with pepper spray / tear gas</w:t>
+            </w:r>
+          </w:p>
+        </w:tc>
+      </w:tr>
+      <w:tr>
+        <w:trPr>
+          <w:trHeight w:val="300"/>
+        </w:trPr>
+        <w:tc>
+          <w:tcPr>
+            <w:tcW w:w="4180" w:type="dxa"/>
+            <w:tcBorders>
+              <w:top w:val="nil"/>
+              <w:left w:val="nil"/>
+              <w:bottom w:val="nil"/>
+              <w:right w:val="nil"/>
+            </w:tcBorders>
+            <w:noWrap/>
+            <w:vAlign w:val="bottom"/>
+            <w:hideMark/>
+          </w:tcPr>
+          <w:p>
+            <w:pPr>
+              <w:spacing w:after="0" w:line="240" w:lineRule="auto"/>
+              <w:rPr>
+                <w:rFonts w:ascii="Aptos Narrow" w:eastAsia="Times New Roman" w:hAnsi="Aptos Narrow" w:cs="Times New Roman"/>
+                <w:color w:val="000000"/>
+                <w:kern w:val="0"/>
+                <w:sz w:val="22"/>
+                <w:szCs w:val="22"/>
+                <w14:ligatures w14:val="none"/>
+              </w:rPr>
+            </w:pPr>
+            <w:r>
+              <w:rPr>
+                <w:rFonts w:ascii="Aptos Narrow" w:eastAsia="Times New Roman" w:hAnsi="Aptos Narrow" w:cs="Times New Roman"/>
+                <w:color w:val="000000"/>
+                <w:kern w:val="0"/>
+                <w:sz w:val="22"/>
+                <w:szCs w:val="22"/>
+                <w14:ligatures w14:val="none"/>
+              </w:rPr>
+              <w:t>246 - shooting into a dwelling</w:t>
+            </w:r>
+          </w:p>
+        </w:tc>
+      </w:tr>
+      <w:tr>
+        <w:trPr>
+          <w:trHeight w:val="300"/>
+        </w:trPr>
+        <w:tc>
+          <w:tcPr>
+            <w:tcW w:w="4180" w:type="dxa"/>
+            <w:tcBorders>
+              <w:top w:val="nil"/>
+              <w:left w:val="nil"/>
+              <w:bottom w:val="nil"/>
+              <w:right w:val="nil"/>
+            </w:tcBorders>
+            <w:noWrap/>
+            <w:vAlign w:val="bottom"/>
+            <w:hideMark/>
+          </w:tcPr>
+          <w:p>
+            <w:pPr>
+              <w:spacing w:after="0" w:line="240" w:lineRule="auto"/>
+              <w:rPr>
+                <w:rFonts w:ascii="Aptos Narrow" w:eastAsia="Times New Roman" w:hAnsi="Aptos Narrow" w:cs="Times New Roman"/>
+                <w:color w:val="000000"/>
+                <w:kern w:val="0"/>
+                <w:sz w:val="22"/>
+                <w:szCs w:val="22"/>
+                <w14:ligatures w14:val="none"/>
+              </w:rPr>
+            </w:pPr>
+            <w:r>
+              <w:rPr>
+                <w:rFonts w:ascii="Aptos Narrow" w:eastAsia="Times New Roman" w:hAnsi="Aptos Narrow" w:cs="Times New Roman"/>
+                <w:color w:val="000000"/>
+                <w:kern w:val="0"/>
+                <w:sz w:val="22"/>
+                <w:szCs w:val="22"/>
+                <w14:ligatures w14:val="none"/>
+              </w:rPr>
+              <w:t>247b - shooting into an unoccupied vehicle</w:t>
+            </w:r>
+          </w:p>
+        </w:tc>
+      </w:tr>
+      <w:tr>
+        <w:trPr>
+          <w:trHeight w:val="300"/>
+        </w:trPr>
+        <w:tc>
+          <w:tcPr>
+            <w:tcW w:w="4180" w:type="dxa"/>
+            <w:tcBorders>
+              <w:top w:val="nil"/>
+              <w:left w:val="nil"/>
+              <w:bottom w:val="nil"/>
+              <w:right w:val="nil"/>
+            </w:tcBorders>
+            <w:noWrap/>
+            <w:vAlign w:val="bottom"/>
+            <w:hideMark/>
+          </w:tcPr>
+          <w:p>
+            <w:pPr>
+              <w:spacing w:after="0" w:line="240" w:lineRule="auto"/>
+              <w:rPr>
+                <w:rFonts w:ascii="Aptos Narrow" w:eastAsia="Times New Roman" w:hAnsi="Aptos Narrow" w:cs="Times New Roman"/>
+                <w:color w:val="000000"/>
+                <w:kern w:val="0"/>
+                <w:sz w:val="22"/>
+                <w:szCs w:val="22"/>
+                <w14:ligatures w14:val="none"/>
+              </w:rPr>
+            </w:pPr>
+            <w:r>
+              <w:rPr>
+                <w:rFonts w:ascii="Aptos Narrow" w:eastAsia="Times New Roman" w:hAnsi="Aptos Narrow" w:cs="Times New Roman"/>
+                <w:color w:val="000000"/>
+                <w:kern w:val="0"/>
+                <w:sz w:val="22"/>
+                <w:szCs w:val="22"/>
+                <w14:ligatures w14:val="none"/>
+              </w:rPr>
+              <w:t>220 - assault with intent to rape or rob</w:t>
+            </w:r>
+          </w:p>
+        </w:tc>
+      </w:tr>
+      <w:tr>
+        <w:trPr>
+          <w:trHeight w:val="300"/>
+        </w:trPr>
+        <w:tc>
+          <w:tcPr>
+            <w:tcW w:w="4180" w:type="dxa"/>
+            <w:tcBorders>
+              <w:top w:val="nil"/>
+              <w:left w:val="nil"/>
+              <w:bottom w:val="nil"/>
+              <w:right w:val="nil"/>
+            </w:tcBorders>
+            <w:noWrap/>
+            <w:vAlign w:val="bottom"/>
+            <w:hideMark/>
+          </w:tcPr>
+          <w:p>
+            <w:pPr>
+              <w:spacing w:after="0" w:line="240" w:lineRule="auto"/>
+              <w:rPr>
+                <w:rFonts w:ascii="Aptos Narrow" w:eastAsia="Times New Roman" w:hAnsi="Aptos Narrow" w:cs="Times New Roman"/>
+                <w:color w:val="000000"/>
+                <w:kern w:val="0"/>
+                <w:sz w:val="22"/>
+                <w:szCs w:val="22"/>
+                <w14:ligatures w14:val="none"/>
+              </w:rPr>
+            </w:pPr>
+            <w:r>
+              <w:rPr>
+                <w:rFonts w:ascii="Aptos Narrow" w:eastAsia="Times New Roman" w:hAnsi="Aptos Narrow" w:cs="Times New Roman"/>
+                <w:color w:val="000000"/>
+                <w:kern w:val="0"/>
+                <w:sz w:val="22"/>
+                <w:szCs w:val="22"/>
+                <w14:ligatures w14:val="none"/>
+              </w:rPr>
+              <w:t>1075 - shots fired (shotspotter)</w:t>
+            </w:r>
+          </w:p>
+        </w:tc>
+      </w:tr>
+    </w:tbl>
+    <w:p/>
+    <w:p>
+      <w:r>
+        <w:br w:type="page"/>
+      </w:r>
+    </w:p>
+    <w:p>
+      <w:r>
+        <w:lastRenderedPageBreak/>
+        <w:t>Car Incidents Types</w:t>
+      </w:r>
+    </w:p>
+    <w:p/>
+    <w:p>
+      <w:r>
+        <w:t>459a - auto burglary</w:t>
+      </w:r>
+    </w:p>
+    <w:p>
+      <w:r>
+        <w:t>10851 - motor vehicle theft</w:t>
+      </w:r>
+    </w:p>
+    <w:p>
+      <w:r>
+        <w:t>10851r - recovered stolen vehicle</w:t>
+      </w:r>
+    </w:p>
+    <w:p>
+      <w:r>
+        <w:t>215 - car jacking</w:t>
+      </w:r>
+    </w:p>
+    <w:p>
+      <w:r>
+        <w:t>23110 - throwing objects at a vehicle</w:t>
+      </w:r>
+    </w:p>
+    <w:p>
+      <w:r>
+        <w:t xml:space="preserve">10852 - </w:t>
+      </w:r>
+      <w:r>
+        <w:t>vehicle</w:t>
+      </w:r>
+      <w:r>
+        <w:t xml:space="preserve"> parts theft</w:t>
+      </w:r>
+    </w:p>
+    <w:p>
+      <w:r>
+        <w:br w:type="page"/>
+      </w:r>
+    </w:p>
+    <w:p>
+      <w:r>
+        <w:lastRenderedPageBreak/>
+        <w:t xml:space="preserve">There are many reasons to oppose the Plaza library proposal. First of all, the city cannot afford a new library. The city just paid CalPERS </w:t>
+      </w:r>
+      <w:r>
+        <w:t>$7,763,945</w:t>
+      </w:r>
+      <w:r>
+        <w:t xml:space="preserve"> </w:t>
+      </w:r>
+      <w:r>
+        <w:t xml:space="preserve">for Unfunded Accrued </w:t>
+      </w:r>
+      <w:r>
+        <w:t>Liability</w:t>
+      </w:r>
+      <w:r>
+        <w:t xml:space="preserve"> (UAL). As has been previously noted, the growing UAL</w:t>
+      </w:r>
+      <w:r>
+        <w:t xml:space="preserve"> </w:t>
+      </w:r>
+      <w:r>
+        <w:t>payments have crowded out essential services and infrastructure needs.</w:t>
+      </w:r>
+    </w:p>
+    <w:p>
+      <w:r>
+        <w:t>At the June 2025 budget, the El Cerrito council could not find the money to pay for a much needed new fire engine. The city council was also unable to find funds for a required replacement of fire department EMS equipment.</w:t>
+      </w:r>
+    </w:p>
+    <w:p>
+      <w:r>
+        <w:t xml:space="preserve">Some council members got very agitated when one </w:t>
+      </w:r>
+      <w:r>
+        <w:t>of</w:t>
+      </w:r>
+      <w:r>
+        <w:t xml:space="preserve"> their colleagues suggested El Cerrito should have a senior center. The city manager said that even if the space were donated, the city did not have the funds to pay for staffing (but </w:t>
+      </w:r>
+      <w:r>
+        <w:t>did</w:t>
+      </w:r>
+      <w:r>
+        <w:t xml:space="preserve"> have the funds to pay hundreds of thousands of dollars to consultants and $50,000 for </w:t>
+      </w:r>
+      <w:r>
+        <w:t xml:space="preserve">a </w:t>
+      </w:r>
+      <w:r>
+        <w:t>library survey and consulting).</w:t>
+      </w:r>
+    </w:p>
+    <w:p>
+      <w:r>
+        <w:t>Repaving the Ohlone Greenway was not even discussed.</w:t>
+      </w:r>
+    </w:p>
+    <w:p>
+      <w:r>
+        <w:br w:type="page"/>
+      </w:r>
+    </w:p>
+    <w:p/>
+    <w:p>
+      <w:r>
+        <w:t>Now we come to the particulars of the Plaza proposal.</w:t>
+      </w:r>
+    </w:p>
+    <w:p/>
+    <w:p>
+      <w:r>
+        <w:t xml:space="preserve">El Cerrito’s paid consultant said that the Plaza location was less accessible and less child-centric. And this was even before the city conceded all of the 60+ parking spaces that were </w:t>
+      </w:r>
+      <w:r>
+        <w:t xml:space="preserve"> in the original proposal. One can </w:t>
+      </w:r>
+      <w:r>
+        <w:t>only</w:t>
+      </w:r>
+      <w:r>
+        <w:t xml:space="preserve"> wonder what other concession will be made.</w:t>
+      </w:r>
+    </w:p>
+    <w:p>
+      <w:r>
+        <w:t xml:space="preserve">The operations portion of the </w:t>
+      </w:r>
+      <w:r>
+        <w:t>proposed</w:t>
+      </w:r>
+      <w:r>
+        <w:t xml:space="preserve"> tax ends in ten years. </w:t>
+      </w:r>
+      <w:r>
+        <w:t>How</w:t>
+      </w:r>
+      <w:r>
+        <w:t xml:space="preserve"> will the city pay for the increased </w:t>
+      </w:r>
+      <w:r>
+        <w:t>operations?</w:t>
+      </w:r>
+      <w:r>
+        <w:t xml:space="preserve"> The city will also be </w:t>
+      </w:r>
+      <w:r>
+        <w:t>responsible</w:t>
+      </w:r>
+      <w:r>
+        <w:t xml:space="preserve"> for repairs </w:t>
+      </w:r>
+      <w:r>
+        <w:t>even</w:t>
+      </w:r>
+      <w:r>
+        <w:t xml:space="preserve"> though it will be a renter, so how will that be funded?</w:t>
+      </w:r>
+    </w:p>
+    <w:p/>
+    <w:p>
+      <w:r>
+        <w:t xml:space="preserve">And </w:t>
+      </w:r>
+      <w:r>
+        <w:t>then</w:t>
+      </w:r>
+      <w:r>
+        <w:t xml:space="preserve"> we come to the police incident data</w:t>
+      </w:r>
+      <w:r>
+        <w:t xml:space="preserve"> as presented above</w:t>
+      </w:r>
+      <w:r>
+        <w:t>.</w:t>
+      </w:r>
+    </w:p>
+    <w:p/>
+    <w:p>
+      <w:r>
+        <w:br w:type="page"/>
+      </w:r>
+    </w:p>
+    <w:p>
+      <w:r>
+        <w:lastRenderedPageBreak/>
+        <w:t xml:space="preserve">Got it — you want to ease into mapping in </w:t>
+      </w:r>
+      <w:r>
+        <w:rPr>
+          <w:b/>
+          <w:bCs/>
+        </w:rPr>
+        <w:t>Tableau Public</w:t>
+      </w:r>
+      <w:r>
+        <w:t xml:space="preserve"> but still end up with a polished, user-friendly tool.</w:t>
+      </w:r>
+    </w:p>
+    <w:p>
+      <w:r>
+        <w:t>Here’s a step-by-step path I’d suggest, starting simple and layering on the features you described. This will let you get confident with Tableau’s mapping before adding all the interactivity.</w:t>
+      </w:r>
+    </w:p>
+    <w:p>
+      <w:r>
+        <w:pict w14:anchorId="3494888A">
+          <v:rect id="_x0000_i1055" style="width:0;height:1.5pt" o:hralign="center" o:hrstd="t" o:hr="t" fillcolor="#a0a0a0" stroked="f"/>
+        </w:pict>
+      </w:r>
+    </w:p>
+    <w:p>
+      <w:pPr>
+        <w:rPr>
+          <w:b/>
+          <w:bCs/>
+        </w:rPr>
+      </w:pPr>
+      <w:r>
+        <w:rPr>
+          <w:b/>
+          <w:bCs/>
+        </w:rPr>
+        <w:t>Phase 1 – Learn the mapping basics (with streets visible)</w:t>
+      </w:r>
+    </w:p>
+    <w:p>
+      <w:pPr>
+        <w:numPr>
+          <w:ilvl w:val="0"/>
+          <w:numId w:val="2"/>
+        </w:numPr>
+      </w:pPr>
+      <w:r>
+        <w:rPr>
+          <w:b/>
+          <w:bCs/>
+        </w:rPr>
+        <w:t>Yes</w:t>
+      </w:r>
+      <w:r>
+        <w:t>, Tableau can show streets, neighborhoods, parks, etc.</w:t>
+      </w:r>
+    </w:p>
+    <w:p>
+      <w:pPr>
+        <w:numPr>
+          <w:ilvl w:val="1"/>
+          <w:numId w:val="2"/>
+        </w:numPr>
+      </w:pPr>
+      <w:r>
+        <w:t xml:space="preserve">In the map toolbar (top-left of the map view), set </w:t>
+      </w:r>
+      <w:r>
+        <w:rPr>
+          <w:b/>
+          <w:bCs/>
+        </w:rPr>
+        <w:t>Map → Background Maps → Streets</w:t>
+      </w:r>
+      <w:r>
+        <w:t xml:space="preserve"> (default) and turn on </w:t>
+      </w:r>
+      <w:r>
+        <w:rPr>
+          <w:b/>
+          <w:bCs/>
+        </w:rPr>
+        <w:t>Map Layers</w:t>
+      </w:r>
+      <w:r>
+        <w:t xml:space="preserve"> to control street labels, terrain, etc.</w:t>
+      </w:r>
+    </w:p>
+    <w:p>
+      <w:pPr>
+        <w:numPr>
+          <w:ilvl w:val="1"/>
+          <w:numId w:val="2"/>
+        </w:numPr>
+      </w:pPr>
+      <w:r>
+        <w:t>You can zoom to El Cerrito and adjust the default zoom level.</w:t>
+      </w:r>
+    </w:p>
+    <w:p>
+      <w:r>
+        <w:rPr>
+          <w:b/>
+          <w:bCs/>
+        </w:rPr>
+        <w:t>Goal for Phase 1:</w:t>
+      </w:r>
+    </w:p>
+    <w:p>
+      <w:pPr>
+        <w:numPr>
+          <w:ilvl w:val="0"/>
+          <w:numId w:val="3"/>
+        </w:numPr>
+      </w:pPr>
+      <w:r>
+        <w:t xml:space="preserve">Create a </w:t>
+      </w:r>
+      <w:r>
+        <w:rPr>
+          <w:b/>
+          <w:bCs/>
+        </w:rPr>
+        <w:t>simple map</w:t>
+      </w:r>
+      <w:r>
+        <w:t xml:space="preserve"> plotting your incidents by latitude/longitude.</w:t>
+      </w:r>
+    </w:p>
+    <w:p>
+      <w:pPr>
+        <w:numPr>
+          <w:ilvl w:val="0"/>
+          <w:numId w:val="3"/>
+        </w:numPr>
+      </w:pPr>
+      <w:r>
+        <w:t xml:space="preserve">Add </w:t>
+      </w:r>
+      <w:r>
+        <w:rPr>
+          <w:b/>
+          <w:bCs/>
+        </w:rPr>
+        <w:t>Year</w:t>
+      </w:r>
+      <w:r>
+        <w:t xml:space="preserve">, </w:t>
+      </w:r>
+      <w:r>
+        <w:rPr>
+          <w:b/>
+          <w:bCs/>
+        </w:rPr>
+        <w:t>Month</w:t>
+      </w:r>
+      <w:r>
+        <w:t xml:space="preserve">, and </w:t>
+      </w:r>
+      <w:r>
+        <w:rPr>
+          <w:b/>
+          <w:bCs/>
+        </w:rPr>
+        <w:t>Incident Type</w:t>
+      </w:r>
+      <w:r>
+        <w:t xml:space="preserve"> filters.</w:t>
+      </w:r>
+    </w:p>
+    <w:p>
+      <w:pPr>
+        <w:numPr>
+          <w:ilvl w:val="0"/>
+          <w:numId w:val="3"/>
+        </w:numPr>
+      </w:pPr>
+      <w:r>
+        <w:t>Make sure the map zooms/filters correctly when you select things.</w:t>
+      </w:r>
+    </w:p>
+    <w:p>
+      <w:r>
+        <w:pict w14:anchorId="4146ED20">
+          <v:rect id="_x0000_i1056" style="width:0;height:1.5pt" o:hralign="center" o:hrstd="t" o:hr="t" fillcolor="#a0a0a0" stroked="f"/>
+        </w:pict>
+      </w:r>
+    </w:p>
+    <w:p>
+      <w:pPr>
+        <w:rPr>
+          <w:b/>
+          <w:bCs/>
+        </w:rPr>
+      </w:pPr>
+      <w:r>
+        <w:rPr>
+          <w:b/>
+          <w:bCs/>
+        </w:rPr>
+        <w:t>Phase 2 – Add the table view</w:t>
+      </w:r>
+    </w:p>
+    <w:p>
+      <w:pPr>
+        <w:numPr>
+          <w:ilvl w:val="0"/>
+          <w:numId w:val="4"/>
+        </w:numPr>
+      </w:pPr>
+      <w:r>
+        <w:t xml:space="preserve">Create a table that </w:t>
+      </w:r>
+      <w:r>
+        <w:rPr>
+          <w:b/>
+          <w:bCs/>
+        </w:rPr>
+        <w:t>counts incidents</w:t>
+      </w:r>
+      <w:r>
+        <w:t xml:space="preserve"> matching the filters.</w:t>
+      </w:r>
+    </w:p>
+    <w:p>
+      <w:pPr>
+        <w:numPr>
+          <w:ilvl w:val="0"/>
+          <w:numId w:val="4"/>
+        </w:numPr>
+      </w:pPr>
+      <w:r>
+        <w:t xml:space="preserve">Place the </w:t>
+      </w:r>
+      <w:r>
+        <w:rPr>
+          <w:b/>
+          <w:bCs/>
+        </w:rPr>
+        <w:t>Map</w:t>
+      </w:r>
+      <w:r>
+        <w:t xml:space="preserve"> and </w:t>
+      </w:r>
+      <w:r>
+        <w:rPr>
+          <w:b/>
+          <w:bCs/>
+        </w:rPr>
+        <w:t>Table</w:t>
+      </w:r>
+      <w:r>
+        <w:t xml:space="preserve"> on a </w:t>
+      </w:r>
+      <w:r>
+        <w:rPr>
+          <w:b/>
+          <w:bCs/>
+        </w:rPr>
+        <w:t>Dashboard</w:t>
+      </w:r>
+      <w:r>
+        <w:t xml:space="preserve"> so they update together.</w:t>
+      </w:r>
+    </w:p>
+    <w:p>
+      <w:r>
+        <w:pict w14:anchorId="5903BA0B">
+          <v:rect id="_x0000_i1057" style="width:0;height:1.5pt" o:hralign="center" o:hrstd="t" o:hr="t" fillcolor="#a0a0a0" stroked="f"/>
+        </w:pict>
+      </w:r>
+    </w:p>
+    <w:p>
+      <w:pPr>
+        <w:rPr>
+          <w:b/>
+          <w:bCs/>
+        </w:rPr>
+      </w:pPr>
+      <w:r>
+        <w:rPr>
+          <w:b/>
+          <w:bCs/>
+        </w:rPr>
+        <w:t>Phase 3 – Add the “click to set center” option</w:t>
+      </w:r>
+    </w:p>
+    <w:p>
+      <w:pPr>
+        <w:numPr>
+          <w:ilvl w:val="0"/>
+          <w:numId w:val="5"/>
+        </w:numPr>
+      </w:pPr>
+      <w:r>
+        <w:t xml:space="preserve">Create two </w:t>
+      </w:r>
+      <w:r>
+        <w:rPr>
+          <w:b/>
+          <w:bCs/>
+        </w:rPr>
+        <w:t>float parameters</w:t>
+      </w:r>
+      <w:r>
+        <w:t>: p_CenterLat and p_CenterLon.</w:t>
+      </w:r>
+    </w:p>
+    <w:p>
+      <w:pPr>
+        <w:numPr>
+          <w:ilvl w:val="0"/>
+          <w:numId w:val="5"/>
+        </w:numPr>
+      </w:pPr>
+      <w:r>
+        <w:t xml:space="preserve">Add a </w:t>
+      </w:r>
+      <w:r>
+        <w:rPr>
+          <w:b/>
+          <w:bCs/>
+        </w:rPr>
+        <w:t>Parameter Action</w:t>
+      </w:r>
+      <w:r>
+        <w:t xml:space="preserve"> so when a user clicks a point on the map, those parameters update with that mark’s latitude and longitude.</w:t>
+      </w:r>
+    </w:p>
+    <w:p>
+      <w:pPr>
+        <w:numPr>
+          <w:ilvl w:val="0"/>
+          <w:numId w:val="5"/>
+        </w:numPr>
+      </w:pPr>
+      <w:r>
+        <w:t>Create a DISTANCE() calculation and a Within Radius? boolean filter.</w:t>
+      </w:r>
+    </w:p>
+    <w:p>
+      <w:pPr>
+        <w:numPr>
+          <w:ilvl w:val="0"/>
+          <w:numId w:val="5"/>
+        </w:numPr>
+      </w:pPr>
+      <w:r>
+        <w:t>Add a p_RadiusMiles parameter so users can change the distance.</w:t>
+      </w:r>
+    </w:p>
+    <w:p>
+      <w:pPr>
+        <w:numPr>
+          <w:ilvl w:val="0"/>
+          <w:numId w:val="5"/>
+        </w:numPr>
+      </w:pPr>
+      <w:r>
+        <w:t>Filter the map and table by Within Radius?.</w:t>
+      </w:r>
+    </w:p>
+    <w:p>
+      <w:r>
+        <w:lastRenderedPageBreak/>
+        <w:pict w14:anchorId="7F051487">
+          <v:rect id="_x0000_i1058" style="width:0;height:1.5pt" o:hralign="center" o:hrstd="t" o:hr="t" fillcolor="#a0a0a0" stroked="f"/>
+        </w:pict>
+      </w:r>
+    </w:p>
+    <w:p>
+      <w:pPr>
+        <w:rPr>
+          <w:b/>
+          <w:bCs/>
+        </w:rPr>
+      </w:pPr>
+      <w:r>
+        <w:rPr>
+          <w:b/>
+          <w:bCs/>
+        </w:rPr>
+        <w:t>Phase 4 – Add the “manual Lat/Lon entry” option</w:t>
+      </w:r>
+    </w:p>
+    <w:p>
+      <w:pPr>
+        <w:numPr>
+          <w:ilvl w:val="0"/>
+          <w:numId w:val="6"/>
+        </w:numPr>
+      </w:pPr>
+      <w:r>
+        <w:t>Keep p_CenterLat and p_CenterLon visible as controls.</w:t>
+      </w:r>
+    </w:p>
+    <w:p>
+      <w:pPr>
+        <w:numPr>
+          <w:ilvl w:val="0"/>
+          <w:numId w:val="6"/>
+        </w:numPr>
+      </w:pPr>
+      <w:r>
+        <w:t xml:space="preserve">Add a </w:t>
+      </w:r>
+      <w:r>
+        <w:rPr>
+          <w:b/>
+          <w:bCs/>
+        </w:rPr>
+        <w:t>Help text box</w:t>
+      </w:r>
+      <w:r>
+        <w:t xml:space="preserve"> with a </w:t>
+      </w:r>
+      <w:r>
+        <w:rPr>
+          <w:b/>
+          <w:bCs/>
+        </w:rPr>
+        <w:t>link to Google Maps</w:t>
+      </w:r>
+      <w:r>
+        <w:t>:</w:t>
+      </w:r>
+    </w:p>
+    <w:p>
+      <w:pPr>
+        <w:numPr>
+          <w:ilvl w:val="1"/>
+          <w:numId w:val="6"/>
+        </w:numPr>
+      </w:pPr>
+      <w:r>
+        <w:t>“Right-click anywhere on the map in Google Maps → Copy latitude/longitude → Paste here.”</w:t>
+      </w:r>
+    </w:p>
+    <w:p>
+      <w:pPr>
+        <w:numPr>
+          <w:ilvl w:val="0"/>
+          <w:numId w:val="6"/>
+        </w:numPr>
+      </w:pPr>
+      <w:r>
+        <w:t>Users can now paste coordinates directly without clicking your Tableau map.</w:t>
+      </w:r>
+    </w:p>
+    <w:p>
+      <w:r>
+        <w:pict w14:anchorId="00F18BC3">
+          <v:rect id="_x0000_i1059" style="width:0;height:1.5pt" o:hralign="center" o:hrstd="t" o:hr="t" fillcolor="#a0a0a0" stroked="f"/>
+        </w:pict>
+      </w:r>
+    </w:p>
+    <w:p>
+      <w:pPr>
+        <w:rPr>
+          <w:b/>
+          <w:bCs/>
+        </w:rPr>
+      </w:pPr>
+      <w:r>
+        <w:rPr>
+          <w:b/>
+          <w:bCs/>
+        </w:rPr>
+        <w:t>Phase 5 – Add an expanded landmarks dropdown</w:t>
+      </w:r>
+    </w:p>
+    <w:p>
+      <w:pPr>
+        <w:numPr>
+          <w:ilvl w:val="0"/>
+          <w:numId w:val="7"/>
+        </w:numPr>
+      </w:pPr>
+      <w:r>
+        <w:t xml:space="preserve">Create a </w:t>
+      </w:r>
+      <w:r>
+        <w:rPr>
+          <w:b/>
+          <w:bCs/>
+        </w:rPr>
+        <w:t>p_Landmark</w:t>
+      </w:r>
+      <w:r>
+        <w:t xml:space="preserve"> parameter with a long list of local spots (more than the 9 we already have).</w:t>
+      </w:r>
+    </w:p>
+    <w:p>
+      <w:pPr>
+        <w:numPr>
+          <w:ilvl w:val="0"/>
+          <w:numId w:val="7"/>
+        </w:numPr>
+      </w:pPr>
+      <w:r>
+        <w:t xml:space="preserve">Create a calc to </w:t>
+      </w:r>
+      <w:r>
+        <w:rPr>
+          <w:b/>
+          <w:bCs/>
+        </w:rPr>
+        <w:t>set p_CenterLat and p_CenterLon</w:t>
+      </w:r>
+      <w:r>
+        <w:t xml:space="preserve"> when a landmark is selected:</w:t>
+      </w:r>
+    </w:p>
+    <w:p/>
+    <w:p/>
+    <w:p/>
+    <w:p>
+      <w:r>
+        <w:t>I am using Tableau Public. I would like to have map of El Cerrito, California at the street level.</w:t>
+      </w:r>
+    </w:p>
+    <w:p>
+      <w:r>
+        <w:t>I have police incident data for El Cerrito, California</w:t>
+      </w:r>
+    </w:p>
+    <w:p>
+      <w:r>
+        <w:t>I have the fields: City (only El Cerrito), State (only California), latitude, longitude, incident ID, type of incident, date of incident.</w:t>
+      </w:r>
+    </w:p>
+    <w:p/>
+    <w:p>
+      <w:r>
+        <w:t>When I get a map, it is for thousands of square miles and El Cerrito is a small dot on the map.</w:t>
+      </w:r>
+    </w:p>
+    <w:p/>
+    <w:p>
+      <w:r>
+        <w:t>How do I obtain a street level map of El Cerrito?</w:t>
+      </w:r>
+    </w:p>
     <w:sectPr>
       <w:pgSz w:w="12240" w:h="15840"/>
       <w:pgMar w:top="1440" w:right="1440" w:bottom="1440" w:left="1440" w:header="720" w:footer="720" w:gutter="0"/>
@@ -405,8 +4133,920 @@
       </w:pPr>
     </w:lvl>
   </w:abstractNum>
+  <w:abstractNum w:abstractNumId="1" w15:restartNumberingAfterBreak="0">
+    <w:nsid w:val="3A58008A"/>
+    <w:multiLevelType w:val="multilevel"/>
+    <w:tmpl w:val="C0400880"/>
+    <w:lvl w:ilvl="0">
+      <w:start w:val="1"/>
+      <w:numFmt w:val="bullet"/>
+      <w:lvlText w:val=""/>
+      <w:lvlJc w:val="left"/>
+      <w:pPr>
+        <w:tabs>
+          <w:tab w:val="num" w:pos="720"/>
+        </w:tabs>
+        <w:ind w:left="720" w:hanging="360"/>
+      </w:pPr>
+      <w:rPr>
+        <w:rFonts w:ascii="Symbol" w:hAnsi="Symbol" w:hint="default"/>
+        <w:sz w:val="20"/>
+      </w:rPr>
+    </w:lvl>
+    <w:lvl w:ilvl="1">
+      <w:start w:val="1"/>
+      <w:numFmt w:val="bullet"/>
+      <w:lvlText w:val="o"/>
+      <w:lvlJc w:val="left"/>
+      <w:pPr>
+        <w:tabs>
+          <w:tab w:val="num" w:pos="1440"/>
+        </w:tabs>
+        <w:ind w:left="1440" w:hanging="360"/>
+      </w:pPr>
+      <w:rPr>
+        <w:rFonts w:ascii="Courier New" w:hAnsi="Courier New" w:hint="default"/>
+        <w:sz w:val="20"/>
+      </w:rPr>
+    </w:lvl>
+    <w:lvl w:ilvl="2" w:tentative="1">
+      <w:start w:val="1"/>
+      <w:numFmt w:val="bullet"/>
+      <w:lvlText w:val=""/>
+      <w:lvlJc w:val="left"/>
+      <w:pPr>
+        <w:tabs>
+          <w:tab w:val="num" w:pos="2160"/>
+        </w:tabs>
+        <w:ind w:left="2160" w:hanging="360"/>
+      </w:pPr>
+      <w:rPr>
+        <w:rFonts w:ascii="Wingdings" w:hAnsi="Wingdings" w:hint="default"/>
+        <w:sz w:val="20"/>
+      </w:rPr>
+    </w:lvl>
+    <w:lvl w:ilvl="3" w:tentative="1">
+      <w:start w:val="1"/>
+      <w:numFmt w:val="bullet"/>
+      <w:lvlText w:val=""/>
+      <w:lvlJc w:val="left"/>
+      <w:pPr>
+        <w:tabs>
+          <w:tab w:val="num" w:pos="2880"/>
+        </w:tabs>
+        <w:ind w:left="2880" w:hanging="360"/>
+      </w:pPr>
+      <w:rPr>
+        <w:rFonts w:ascii="Wingdings" w:hAnsi="Wingdings" w:hint="default"/>
+        <w:sz w:val="20"/>
+      </w:rPr>
+    </w:lvl>
+    <w:lvl w:ilvl="4" w:tentative="1">
+      <w:start w:val="1"/>
+      <w:numFmt w:val="bullet"/>
+      <w:lvlText w:val=""/>
+      <w:lvlJc w:val="left"/>
+      <w:pPr>
+        <w:tabs>
+          <w:tab w:val="num" w:pos="3600"/>
+        </w:tabs>
+        <w:ind w:left="3600" w:hanging="360"/>
+      </w:pPr>
+      <w:rPr>
+        <w:rFonts w:ascii="Wingdings" w:hAnsi="Wingdings" w:hint="default"/>
+        <w:sz w:val="20"/>
+      </w:rPr>
+    </w:lvl>
+    <w:lvl w:ilvl="5" w:tentative="1">
+      <w:start w:val="1"/>
+      <w:numFmt w:val="bullet"/>
+      <w:lvlText w:val=""/>
+      <w:lvlJc w:val="left"/>
+      <w:pPr>
+        <w:tabs>
+          <w:tab w:val="num" w:pos="4320"/>
+        </w:tabs>
+        <w:ind w:left="4320" w:hanging="360"/>
+      </w:pPr>
+      <w:rPr>
+        <w:rFonts w:ascii="Wingdings" w:hAnsi="Wingdings" w:hint="default"/>
+        <w:sz w:val="20"/>
+      </w:rPr>
+    </w:lvl>
+    <w:lvl w:ilvl="6" w:tentative="1">
+      <w:start w:val="1"/>
+      <w:numFmt w:val="bullet"/>
+      <w:lvlText w:val=""/>
+      <w:lvlJc w:val="left"/>
+      <w:pPr>
+        <w:tabs>
+          <w:tab w:val="num" w:pos="5040"/>
+        </w:tabs>
+        <w:ind w:left="5040" w:hanging="360"/>
+      </w:pPr>
+      <w:rPr>
+        <w:rFonts w:ascii="Wingdings" w:hAnsi="Wingdings" w:hint="default"/>
+        <w:sz w:val="20"/>
+      </w:rPr>
+    </w:lvl>
+    <w:lvl w:ilvl="7" w:tentative="1">
+      <w:start w:val="1"/>
+      <w:numFmt w:val="bullet"/>
+      <w:lvlText w:val=""/>
+      <w:lvlJc w:val="left"/>
+      <w:pPr>
+        <w:tabs>
+          <w:tab w:val="num" w:pos="5760"/>
+        </w:tabs>
+        <w:ind w:left="5760" w:hanging="360"/>
+      </w:pPr>
+      <w:rPr>
+        <w:rFonts w:ascii="Wingdings" w:hAnsi="Wingdings" w:hint="default"/>
+        <w:sz w:val="20"/>
+      </w:rPr>
+    </w:lvl>
+    <w:lvl w:ilvl="8" w:tentative="1">
+      <w:start w:val="1"/>
+      <w:numFmt w:val="bullet"/>
+      <w:lvlText w:val=""/>
+      <w:lvlJc w:val="left"/>
+      <w:pPr>
+        <w:tabs>
+          <w:tab w:val="num" w:pos="6480"/>
+        </w:tabs>
+        <w:ind w:left="6480" w:hanging="360"/>
+      </w:pPr>
+      <w:rPr>
+        <w:rFonts w:ascii="Wingdings" w:hAnsi="Wingdings" w:hint="default"/>
+        <w:sz w:val="20"/>
+      </w:rPr>
+    </w:lvl>
+  </w:abstractNum>
+  <w:abstractNum w:abstractNumId="2" w15:restartNumberingAfterBreak="0">
+    <w:nsid w:val="3F293908"/>
+    <w:multiLevelType w:val="multilevel"/>
+    <w:tmpl w:val="3D74E498"/>
+    <w:lvl w:ilvl="0">
+      <w:start w:val="1"/>
+      <w:numFmt w:val="bullet"/>
+      <w:lvlText w:val=""/>
+      <w:lvlJc w:val="left"/>
+      <w:pPr>
+        <w:tabs>
+          <w:tab w:val="num" w:pos="720"/>
+        </w:tabs>
+        <w:ind w:left="720" w:hanging="360"/>
+      </w:pPr>
+      <w:rPr>
+        <w:rFonts w:ascii="Symbol" w:hAnsi="Symbol" w:hint="default"/>
+        <w:sz w:val="20"/>
+      </w:rPr>
+    </w:lvl>
+    <w:lvl w:ilvl="1" w:tentative="1">
+      <w:start w:val="1"/>
+      <w:numFmt w:val="bullet"/>
+      <w:lvlText w:val="o"/>
+      <w:lvlJc w:val="left"/>
+      <w:pPr>
+        <w:tabs>
+          <w:tab w:val="num" w:pos="1440"/>
+        </w:tabs>
+        <w:ind w:left="1440" w:hanging="360"/>
+      </w:pPr>
+      <w:rPr>
+        <w:rFonts w:ascii="Courier New" w:hAnsi="Courier New" w:hint="default"/>
+        <w:sz w:val="20"/>
+      </w:rPr>
+    </w:lvl>
+    <w:lvl w:ilvl="2" w:tentative="1">
+      <w:start w:val="1"/>
+      <w:numFmt w:val="bullet"/>
+      <w:lvlText w:val=""/>
+      <w:lvlJc w:val="left"/>
+      <w:pPr>
+        <w:tabs>
+          <w:tab w:val="num" w:pos="2160"/>
+        </w:tabs>
+        <w:ind w:left="2160" w:hanging="360"/>
+      </w:pPr>
+      <w:rPr>
+        <w:rFonts w:ascii="Wingdings" w:hAnsi="Wingdings" w:hint="default"/>
+        <w:sz w:val="20"/>
+      </w:rPr>
+    </w:lvl>
+    <w:lvl w:ilvl="3" w:tentative="1">
+      <w:start w:val="1"/>
+      <w:numFmt w:val="bullet"/>
+      <w:lvlText w:val=""/>
+      <w:lvlJc w:val="left"/>
+      <w:pPr>
+        <w:tabs>
+          <w:tab w:val="num" w:pos="2880"/>
+        </w:tabs>
+        <w:ind w:left="2880" w:hanging="360"/>
+      </w:pPr>
+      <w:rPr>
+        <w:rFonts w:ascii="Wingdings" w:hAnsi="Wingdings" w:hint="default"/>
+        <w:sz w:val="20"/>
+      </w:rPr>
+    </w:lvl>
+    <w:lvl w:ilvl="4" w:tentative="1">
+      <w:start w:val="1"/>
+      <w:numFmt w:val="bullet"/>
+      <w:lvlText w:val=""/>
+      <w:lvlJc w:val="left"/>
+      <w:pPr>
+        <w:tabs>
+          <w:tab w:val="num" w:pos="3600"/>
+        </w:tabs>
+        <w:ind w:left="3600" w:hanging="360"/>
+      </w:pPr>
+      <w:rPr>
+        <w:rFonts w:ascii="Wingdings" w:hAnsi="Wingdings" w:hint="default"/>
+        <w:sz w:val="20"/>
+      </w:rPr>
+    </w:lvl>
+    <w:lvl w:ilvl="5" w:tentative="1">
+      <w:start w:val="1"/>
+      <w:numFmt w:val="bullet"/>
+      <w:lvlText w:val=""/>
+      <w:lvlJc w:val="left"/>
+      <w:pPr>
+        <w:tabs>
+          <w:tab w:val="num" w:pos="4320"/>
+        </w:tabs>
+        <w:ind w:left="4320" w:hanging="360"/>
+      </w:pPr>
+      <w:rPr>
+        <w:rFonts w:ascii="Wingdings" w:hAnsi="Wingdings" w:hint="default"/>
+        <w:sz w:val="20"/>
+      </w:rPr>
+    </w:lvl>
+    <w:lvl w:ilvl="6" w:tentative="1">
+      <w:start w:val="1"/>
+      <w:numFmt w:val="bullet"/>
+      <w:lvlText w:val=""/>
+      <w:lvlJc w:val="left"/>
+      <w:pPr>
+        <w:tabs>
+          <w:tab w:val="num" w:pos="5040"/>
+        </w:tabs>
+        <w:ind w:left="5040" w:hanging="360"/>
+      </w:pPr>
+      <w:rPr>
+        <w:rFonts w:ascii="Wingdings" w:hAnsi="Wingdings" w:hint="default"/>
+        <w:sz w:val="20"/>
+      </w:rPr>
+    </w:lvl>
+    <w:lvl w:ilvl="7" w:tentative="1">
+      <w:start w:val="1"/>
+      <w:numFmt w:val="bullet"/>
+      <w:lvlText w:val=""/>
+      <w:lvlJc w:val="left"/>
+      <w:pPr>
+        <w:tabs>
+          <w:tab w:val="num" w:pos="5760"/>
+        </w:tabs>
+        <w:ind w:left="5760" w:hanging="360"/>
+      </w:pPr>
+      <w:rPr>
+        <w:rFonts w:ascii="Wingdings" w:hAnsi="Wingdings" w:hint="default"/>
+        <w:sz w:val="20"/>
+      </w:rPr>
+    </w:lvl>
+    <w:lvl w:ilvl="8" w:tentative="1">
+      <w:start w:val="1"/>
+      <w:numFmt w:val="bullet"/>
+      <w:lvlText w:val=""/>
+      <w:lvlJc w:val="left"/>
+      <w:pPr>
+        <w:tabs>
+          <w:tab w:val="num" w:pos="6480"/>
+        </w:tabs>
+        <w:ind w:left="6480" w:hanging="360"/>
+      </w:pPr>
+      <w:rPr>
+        <w:rFonts w:ascii="Wingdings" w:hAnsi="Wingdings" w:hint="default"/>
+        <w:sz w:val="20"/>
+      </w:rPr>
+    </w:lvl>
+  </w:abstractNum>
+  <w:abstractNum w:abstractNumId="3" w15:restartNumberingAfterBreak="0">
+    <w:nsid w:val="4B0A7089"/>
+    <w:multiLevelType w:val="multilevel"/>
+    <w:tmpl w:val="2EAE48C4"/>
+    <w:lvl w:ilvl="0">
+      <w:start w:val="1"/>
+      <w:numFmt w:val="bullet"/>
+      <w:lvlText w:val=""/>
+      <w:lvlJc w:val="left"/>
+      <w:pPr>
+        <w:tabs>
+          <w:tab w:val="num" w:pos="720"/>
+        </w:tabs>
+        <w:ind w:left="720" w:hanging="360"/>
+      </w:pPr>
+      <w:rPr>
+        <w:rFonts w:ascii="Symbol" w:hAnsi="Symbol" w:hint="default"/>
+        <w:sz w:val="20"/>
+      </w:rPr>
+    </w:lvl>
+    <w:lvl w:ilvl="1">
+      <w:start w:val="1"/>
+      <w:numFmt w:val="bullet"/>
+      <w:lvlText w:val="o"/>
+      <w:lvlJc w:val="left"/>
+      <w:pPr>
+        <w:tabs>
+          <w:tab w:val="num" w:pos="1440"/>
+        </w:tabs>
+        <w:ind w:left="1440" w:hanging="360"/>
+      </w:pPr>
+      <w:rPr>
+        <w:rFonts w:ascii="Courier New" w:hAnsi="Courier New" w:hint="default"/>
+        <w:sz w:val="20"/>
+      </w:rPr>
+    </w:lvl>
+    <w:lvl w:ilvl="2" w:tentative="1">
+      <w:start w:val="1"/>
+      <w:numFmt w:val="bullet"/>
+      <w:lvlText w:val=""/>
+      <w:lvlJc w:val="left"/>
+      <w:pPr>
+        <w:tabs>
+          <w:tab w:val="num" w:pos="2160"/>
+        </w:tabs>
+        <w:ind w:left="2160" w:hanging="360"/>
+      </w:pPr>
+      <w:rPr>
+        <w:rFonts w:ascii="Wingdings" w:hAnsi="Wingdings" w:hint="default"/>
+        <w:sz w:val="20"/>
+      </w:rPr>
+    </w:lvl>
+    <w:lvl w:ilvl="3" w:tentative="1">
+      <w:start w:val="1"/>
+      <w:numFmt w:val="bullet"/>
+      <w:lvlText w:val=""/>
+      <w:lvlJc w:val="left"/>
+      <w:pPr>
+        <w:tabs>
+          <w:tab w:val="num" w:pos="2880"/>
+        </w:tabs>
+        <w:ind w:left="2880" w:hanging="360"/>
+      </w:pPr>
+      <w:rPr>
+        <w:rFonts w:ascii="Wingdings" w:hAnsi="Wingdings" w:hint="default"/>
+        <w:sz w:val="20"/>
+      </w:rPr>
+    </w:lvl>
+    <w:lvl w:ilvl="4" w:tentative="1">
+      <w:start w:val="1"/>
+      <w:numFmt w:val="bullet"/>
+      <w:lvlText w:val=""/>
+      <w:lvlJc w:val="left"/>
+      <w:pPr>
+        <w:tabs>
+          <w:tab w:val="num" w:pos="3600"/>
+        </w:tabs>
+        <w:ind w:left="3600" w:hanging="360"/>
+      </w:pPr>
+      <w:rPr>
+        <w:rFonts w:ascii="Wingdings" w:hAnsi="Wingdings" w:hint="default"/>
+        <w:sz w:val="20"/>
+      </w:rPr>
+    </w:lvl>
+    <w:lvl w:ilvl="5" w:tentative="1">
+      <w:start w:val="1"/>
+      <w:numFmt w:val="bullet"/>
+      <w:lvlText w:val=""/>
+      <w:lvlJc w:val="left"/>
+      <w:pPr>
+        <w:tabs>
+          <w:tab w:val="num" w:pos="4320"/>
+        </w:tabs>
+        <w:ind w:left="4320" w:hanging="360"/>
+      </w:pPr>
+      <w:rPr>
+        <w:rFonts w:ascii="Wingdings" w:hAnsi="Wingdings" w:hint="default"/>
+        <w:sz w:val="20"/>
+      </w:rPr>
+    </w:lvl>
+    <w:lvl w:ilvl="6" w:tentative="1">
+      <w:start w:val="1"/>
+      <w:numFmt w:val="bullet"/>
+      <w:lvlText w:val=""/>
+      <w:lvlJc w:val="left"/>
+      <w:pPr>
+        <w:tabs>
+          <w:tab w:val="num" w:pos="5040"/>
+        </w:tabs>
+        <w:ind w:left="5040" w:hanging="360"/>
+      </w:pPr>
+      <w:rPr>
+        <w:rFonts w:ascii="Wingdings" w:hAnsi="Wingdings" w:hint="default"/>
+        <w:sz w:val="20"/>
+      </w:rPr>
+    </w:lvl>
+    <w:lvl w:ilvl="7" w:tentative="1">
+      <w:start w:val="1"/>
+      <w:numFmt w:val="bullet"/>
+      <w:lvlText w:val=""/>
+      <w:lvlJc w:val="left"/>
+      <w:pPr>
+        <w:tabs>
+          <w:tab w:val="num" w:pos="5760"/>
+        </w:tabs>
+        <w:ind w:left="5760" w:hanging="360"/>
+      </w:pPr>
+      <w:rPr>
+        <w:rFonts w:ascii="Wingdings" w:hAnsi="Wingdings" w:hint="default"/>
+        <w:sz w:val="20"/>
+      </w:rPr>
+    </w:lvl>
+    <w:lvl w:ilvl="8" w:tentative="1">
+      <w:start w:val="1"/>
+      <w:numFmt w:val="bullet"/>
+      <w:lvlText w:val=""/>
+      <w:lvlJc w:val="left"/>
+      <w:pPr>
+        <w:tabs>
+          <w:tab w:val="num" w:pos="6480"/>
+        </w:tabs>
+        <w:ind w:left="6480" w:hanging="360"/>
+      </w:pPr>
+      <w:rPr>
+        <w:rFonts w:ascii="Wingdings" w:hAnsi="Wingdings" w:hint="default"/>
+        <w:sz w:val="20"/>
+      </w:rPr>
+    </w:lvl>
+  </w:abstractNum>
+  <w:abstractNum w:abstractNumId="4" w15:restartNumberingAfterBreak="0">
+    <w:nsid w:val="530B1240"/>
+    <w:multiLevelType w:val="multilevel"/>
+    <w:tmpl w:val="CD7EE166"/>
+    <w:lvl w:ilvl="0">
+      <w:start w:val="1"/>
+      <w:numFmt w:val="bullet"/>
+      <w:lvlText w:val=""/>
+      <w:lvlJc w:val="left"/>
+      <w:pPr>
+        <w:tabs>
+          <w:tab w:val="num" w:pos="720"/>
+        </w:tabs>
+        <w:ind w:left="720" w:hanging="360"/>
+      </w:pPr>
+      <w:rPr>
+        <w:rFonts w:ascii="Symbol" w:hAnsi="Symbol" w:hint="default"/>
+        <w:sz w:val="20"/>
+      </w:rPr>
+    </w:lvl>
+    <w:lvl w:ilvl="1" w:tentative="1">
+      <w:start w:val="1"/>
+      <w:numFmt w:val="bullet"/>
+      <w:lvlText w:val="o"/>
+      <w:lvlJc w:val="left"/>
+      <w:pPr>
+        <w:tabs>
+          <w:tab w:val="num" w:pos="1440"/>
+        </w:tabs>
+        <w:ind w:left="1440" w:hanging="360"/>
+      </w:pPr>
+      <w:rPr>
+        <w:rFonts w:ascii="Courier New" w:hAnsi="Courier New" w:hint="default"/>
+        <w:sz w:val="20"/>
+      </w:rPr>
+    </w:lvl>
+    <w:lvl w:ilvl="2" w:tentative="1">
+      <w:start w:val="1"/>
+      <w:numFmt w:val="bullet"/>
+      <w:lvlText w:val=""/>
+      <w:lvlJc w:val="left"/>
+      <w:pPr>
+        <w:tabs>
+          <w:tab w:val="num" w:pos="2160"/>
+        </w:tabs>
+        <w:ind w:left="2160" w:hanging="360"/>
+      </w:pPr>
+      <w:rPr>
+        <w:rFonts w:ascii="Wingdings" w:hAnsi="Wingdings" w:hint="default"/>
+        <w:sz w:val="20"/>
+      </w:rPr>
+    </w:lvl>
+    <w:lvl w:ilvl="3" w:tentative="1">
+      <w:start w:val="1"/>
+      <w:numFmt w:val="bullet"/>
+      <w:lvlText w:val=""/>
+      <w:lvlJc w:val="left"/>
+      <w:pPr>
+        <w:tabs>
+          <w:tab w:val="num" w:pos="2880"/>
+        </w:tabs>
+        <w:ind w:left="2880" w:hanging="360"/>
+      </w:pPr>
+      <w:rPr>
+        <w:rFonts w:ascii="Wingdings" w:hAnsi="Wingdings" w:hint="default"/>
+        <w:sz w:val="20"/>
+      </w:rPr>
+    </w:lvl>
+    <w:lvl w:ilvl="4" w:tentative="1">
+      <w:start w:val="1"/>
+      <w:numFmt w:val="bullet"/>
+      <w:lvlText w:val=""/>
+      <w:lvlJc w:val="left"/>
+      <w:pPr>
+        <w:tabs>
+          <w:tab w:val="num" w:pos="3600"/>
+        </w:tabs>
+        <w:ind w:left="3600" w:hanging="360"/>
+      </w:pPr>
+      <w:rPr>
+        <w:rFonts w:ascii="Wingdings" w:hAnsi="Wingdings" w:hint="default"/>
+        <w:sz w:val="20"/>
+      </w:rPr>
+    </w:lvl>
+    <w:lvl w:ilvl="5" w:tentative="1">
+      <w:start w:val="1"/>
+      <w:numFmt w:val="bullet"/>
+      <w:lvlText w:val=""/>
+      <w:lvlJc w:val="left"/>
+      <w:pPr>
+        <w:tabs>
+          <w:tab w:val="num" w:pos="4320"/>
+        </w:tabs>
+        <w:ind w:left="4320" w:hanging="360"/>
+      </w:pPr>
+      <w:rPr>
+        <w:rFonts w:ascii="Wingdings" w:hAnsi="Wingdings" w:hint="default"/>
+        <w:sz w:val="20"/>
+      </w:rPr>
+    </w:lvl>
+    <w:lvl w:ilvl="6" w:tentative="1">
+      <w:start w:val="1"/>
+      <w:numFmt w:val="bullet"/>
+      <w:lvlText w:val=""/>
+      <w:lvlJc w:val="left"/>
+      <w:pPr>
+        <w:tabs>
+          <w:tab w:val="num" w:pos="5040"/>
+        </w:tabs>
+        <w:ind w:left="5040" w:hanging="360"/>
+      </w:pPr>
+      <w:rPr>
+        <w:rFonts w:ascii="Wingdings" w:hAnsi="Wingdings" w:hint="default"/>
+        <w:sz w:val="20"/>
+      </w:rPr>
+    </w:lvl>
+    <w:lvl w:ilvl="7" w:tentative="1">
+      <w:start w:val="1"/>
+      <w:numFmt w:val="bullet"/>
+      <w:lvlText w:val=""/>
+      <w:lvlJc w:val="left"/>
+      <w:pPr>
+        <w:tabs>
+          <w:tab w:val="num" w:pos="5760"/>
+        </w:tabs>
+        <w:ind w:left="5760" w:hanging="360"/>
+      </w:pPr>
+      <w:rPr>
+        <w:rFonts w:ascii="Wingdings" w:hAnsi="Wingdings" w:hint="default"/>
+        <w:sz w:val="20"/>
+      </w:rPr>
+    </w:lvl>
+    <w:lvl w:ilvl="8" w:tentative="1">
+      <w:start w:val="1"/>
+      <w:numFmt w:val="bullet"/>
+      <w:lvlText w:val=""/>
+      <w:lvlJc w:val="left"/>
+      <w:pPr>
+        <w:tabs>
+          <w:tab w:val="num" w:pos="6480"/>
+        </w:tabs>
+        <w:ind w:left="6480" w:hanging="360"/>
+      </w:pPr>
+      <w:rPr>
+        <w:rFonts w:ascii="Wingdings" w:hAnsi="Wingdings" w:hint="default"/>
+        <w:sz w:val="20"/>
+      </w:rPr>
+    </w:lvl>
+  </w:abstractNum>
+  <w:abstractNum w:abstractNumId="5" w15:restartNumberingAfterBreak="0">
+    <w:nsid w:val="61793108"/>
+    <w:multiLevelType w:val="multilevel"/>
+    <w:tmpl w:val="7DC68E40"/>
+    <w:lvl w:ilvl="0">
+      <w:start w:val="1"/>
+      <w:numFmt w:val="bullet"/>
+      <w:lvlText w:val=""/>
+      <w:lvlJc w:val="left"/>
+      <w:pPr>
+        <w:tabs>
+          <w:tab w:val="num" w:pos="720"/>
+        </w:tabs>
+        <w:ind w:left="720" w:hanging="360"/>
+      </w:pPr>
+      <w:rPr>
+        <w:rFonts w:ascii="Symbol" w:hAnsi="Symbol" w:hint="default"/>
+        <w:sz w:val="20"/>
+      </w:rPr>
+    </w:lvl>
+    <w:lvl w:ilvl="1" w:tentative="1">
+      <w:start w:val="1"/>
+      <w:numFmt w:val="bullet"/>
+      <w:lvlText w:val="o"/>
+      <w:lvlJc w:val="left"/>
+      <w:pPr>
+        <w:tabs>
+          <w:tab w:val="num" w:pos="1440"/>
+        </w:tabs>
+        <w:ind w:left="1440" w:hanging="360"/>
+      </w:pPr>
+      <w:rPr>
+        <w:rFonts w:ascii="Courier New" w:hAnsi="Courier New" w:hint="default"/>
+        <w:sz w:val="20"/>
+      </w:rPr>
+    </w:lvl>
+    <w:lvl w:ilvl="2" w:tentative="1">
+      <w:start w:val="1"/>
+      <w:numFmt w:val="bullet"/>
+      <w:lvlText w:val=""/>
+      <w:lvlJc w:val="left"/>
+      <w:pPr>
+        <w:tabs>
+          <w:tab w:val="num" w:pos="2160"/>
+        </w:tabs>
+        <w:ind w:left="2160" w:hanging="360"/>
+      </w:pPr>
+      <w:rPr>
+        <w:rFonts w:ascii="Wingdings" w:hAnsi="Wingdings" w:hint="default"/>
+        <w:sz w:val="20"/>
+      </w:rPr>
+    </w:lvl>
+    <w:lvl w:ilvl="3" w:tentative="1">
+      <w:start w:val="1"/>
+      <w:numFmt w:val="bullet"/>
+      <w:lvlText w:val=""/>
+      <w:lvlJc w:val="left"/>
+      <w:pPr>
+        <w:tabs>
+          <w:tab w:val="num" w:pos="2880"/>
+        </w:tabs>
+        <w:ind w:left="2880" w:hanging="360"/>
+      </w:pPr>
+      <w:rPr>
+        <w:rFonts w:ascii="Wingdings" w:hAnsi="Wingdings" w:hint="default"/>
+        <w:sz w:val="20"/>
+      </w:rPr>
+    </w:lvl>
+    <w:lvl w:ilvl="4" w:tentative="1">
+      <w:start w:val="1"/>
+      <w:numFmt w:val="bullet"/>
+      <w:lvlText w:val=""/>
+      <w:lvlJc w:val="left"/>
+      <w:pPr>
+        <w:tabs>
+          <w:tab w:val="num" w:pos="3600"/>
+        </w:tabs>
+        <w:ind w:left="3600" w:hanging="360"/>
+      </w:pPr>
+      <w:rPr>
+        <w:rFonts w:ascii="Wingdings" w:hAnsi="Wingdings" w:hint="default"/>
+        <w:sz w:val="20"/>
+      </w:rPr>
+    </w:lvl>
+    <w:lvl w:ilvl="5" w:tentative="1">
+      <w:start w:val="1"/>
+      <w:numFmt w:val="bullet"/>
+      <w:lvlText w:val=""/>
+      <w:lvlJc w:val="left"/>
+      <w:pPr>
+        <w:tabs>
+          <w:tab w:val="num" w:pos="4320"/>
+        </w:tabs>
+        <w:ind w:left="4320" w:hanging="360"/>
+      </w:pPr>
+      <w:rPr>
+        <w:rFonts w:ascii="Wingdings" w:hAnsi="Wingdings" w:hint="default"/>
+        <w:sz w:val="20"/>
+      </w:rPr>
+    </w:lvl>
+    <w:lvl w:ilvl="6" w:tentative="1">
+      <w:start w:val="1"/>
+      <w:numFmt w:val="bullet"/>
+      <w:lvlText w:val=""/>
+      <w:lvlJc w:val="left"/>
+      <w:pPr>
+        <w:tabs>
+          <w:tab w:val="num" w:pos="5040"/>
+        </w:tabs>
+        <w:ind w:left="5040" w:hanging="360"/>
+      </w:pPr>
+      <w:rPr>
+        <w:rFonts w:ascii="Wingdings" w:hAnsi="Wingdings" w:hint="default"/>
+        <w:sz w:val="20"/>
+      </w:rPr>
+    </w:lvl>
+    <w:lvl w:ilvl="7" w:tentative="1">
+      <w:start w:val="1"/>
+      <w:numFmt w:val="bullet"/>
+      <w:lvlText w:val=""/>
+      <w:lvlJc w:val="left"/>
+      <w:pPr>
+        <w:tabs>
+          <w:tab w:val="num" w:pos="5760"/>
+        </w:tabs>
+        <w:ind w:left="5760" w:hanging="360"/>
+      </w:pPr>
+      <w:rPr>
+        <w:rFonts w:ascii="Wingdings" w:hAnsi="Wingdings" w:hint="default"/>
+        <w:sz w:val="20"/>
+      </w:rPr>
+    </w:lvl>
+    <w:lvl w:ilvl="8" w:tentative="1">
+      <w:start w:val="1"/>
+      <w:numFmt w:val="bullet"/>
+      <w:lvlText w:val=""/>
+      <w:lvlJc w:val="left"/>
+      <w:pPr>
+        <w:tabs>
+          <w:tab w:val="num" w:pos="6480"/>
+        </w:tabs>
+        <w:ind w:left="6480" w:hanging="360"/>
+      </w:pPr>
+      <w:rPr>
+        <w:rFonts w:ascii="Wingdings" w:hAnsi="Wingdings" w:hint="default"/>
+        <w:sz w:val="20"/>
+      </w:rPr>
+    </w:lvl>
+  </w:abstractNum>
+  <w:abstractNum w:abstractNumId="6" w15:restartNumberingAfterBreak="0">
+    <w:nsid w:val="670A29A6"/>
+    <w:multiLevelType w:val="multilevel"/>
+    <w:tmpl w:val="FBAED240"/>
+    <w:lvl w:ilvl="0">
+      <w:start w:val="1"/>
+      <w:numFmt w:val="bullet"/>
+      <w:lvlText w:val=""/>
+      <w:lvlJc w:val="left"/>
+      <w:pPr>
+        <w:tabs>
+          <w:tab w:val="num" w:pos="720"/>
+        </w:tabs>
+        <w:ind w:left="720" w:hanging="360"/>
+      </w:pPr>
+      <w:rPr>
+        <w:rFonts w:ascii="Symbol" w:hAnsi="Symbol" w:hint="default"/>
+        <w:sz w:val="20"/>
+      </w:rPr>
+    </w:lvl>
+    <w:lvl w:ilvl="1" w:tentative="1">
+      <w:start w:val="1"/>
+      <w:numFmt w:val="bullet"/>
+      <w:lvlText w:val="o"/>
+      <w:lvlJc w:val="left"/>
+      <w:pPr>
+        <w:tabs>
+          <w:tab w:val="num" w:pos="1440"/>
+        </w:tabs>
+        <w:ind w:left="1440" w:hanging="360"/>
+      </w:pPr>
+      <w:rPr>
+        <w:rFonts w:ascii="Courier New" w:hAnsi="Courier New" w:hint="default"/>
+        <w:sz w:val="20"/>
+      </w:rPr>
+    </w:lvl>
+    <w:lvl w:ilvl="2" w:tentative="1">
+      <w:start w:val="1"/>
+      <w:numFmt w:val="bullet"/>
+      <w:lvlText w:val=""/>
+      <w:lvlJc w:val="left"/>
+      <w:pPr>
+        <w:tabs>
+          <w:tab w:val="num" w:pos="2160"/>
+        </w:tabs>
+        <w:ind w:left="2160" w:hanging="360"/>
+      </w:pPr>
+      <w:rPr>
+        <w:rFonts w:ascii="Wingdings" w:hAnsi="Wingdings" w:hint="default"/>
+        <w:sz w:val="20"/>
+      </w:rPr>
+    </w:lvl>
+    <w:lvl w:ilvl="3" w:tentative="1">
+      <w:start w:val="1"/>
+      <w:numFmt w:val="bullet"/>
+      <w:lvlText w:val=""/>
+      <w:lvlJc w:val="left"/>
+      <w:pPr>
+        <w:tabs>
+          <w:tab w:val="num" w:pos="2880"/>
+        </w:tabs>
+        <w:ind w:left="2880" w:hanging="360"/>
+      </w:pPr>
+      <w:rPr>
+        <w:rFonts w:ascii="Wingdings" w:hAnsi="Wingdings" w:hint="default"/>
+        <w:sz w:val="20"/>
+      </w:rPr>
+    </w:lvl>
+    <w:lvl w:ilvl="4" w:tentative="1">
+      <w:start w:val="1"/>
+      <w:numFmt w:val="bullet"/>
+      <w:lvlText w:val=""/>
+      <w:lvlJc w:val="left"/>
+      <w:pPr>
+        <w:tabs>
+          <w:tab w:val="num" w:pos="3600"/>
+        </w:tabs>
+        <w:ind w:left="3600" w:hanging="360"/>
+      </w:pPr>
+      <w:rPr>
+        <w:rFonts w:ascii="Wingdings" w:hAnsi="Wingdings" w:hint="default"/>
+        <w:sz w:val="20"/>
+      </w:rPr>
+    </w:lvl>
+    <w:lvl w:ilvl="5" w:tentative="1">
+      <w:start w:val="1"/>
+      <w:numFmt w:val="bullet"/>
+      <w:lvlText w:val=""/>
+      <w:lvlJc w:val="left"/>
+      <w:pPr>
+        <w:tabs>
+          <w:tab w:val="num" w:pos="4320"/>
+        </w:tabs>
+        <w:ind w:left="4320" w:hanging="360"/>
+      </w:pPr>
+      <w:rPr>
+        <w:rFonts w:ascii="Wingdings" w:hAnsi="Wingdings" w:hint="default"/>
+        <w:sz w:val="20"/>
+      </w:rPr>
+    </w:lvl>
+    <w:lvl w:ilvl="6" w:tentative="1">
+      <w:start w:val="1"/>
+      <w:numFmt w:val="bullet"/>
+      <w:lvlText w:val=""/>
+      <w:lvlJc w:val="left"/>
+      <w:pPr>
+        <w:tabs>
+          <w:tab w:val="num" w:pos="5040"/>
+        </w:tabs>
+        <w:ind w:left="5040" w:hanging="360"/>
+      </w:pPr>
+      <w:rPr>
+        <w:rFonts w:ascii="Wingdings" w:hAnsi="Wingdings" w:hint="default"/>
+        <w:sz w:val="20"/>
+      </w:rPr>
+    </w:lvl>
+    <w:lvl w:ilvl="7" w:tentative="1">
+      <w:start w:val="1"/>
+      <w:numFmt w:val="bullet"/>
+      <w:lvlText w:val=""/>
+      <w:lvlJc w:val="left"/>
+      <w:pPr>
+        <w:tabs>
+          <w:tab w:val="num" w:pos="5760"/>
+        </w:tabs>
+        <w:ind w:left="5760" w:hanging="360"/>
+      </w:pPr>
+      <w:rPr>
+        <w:rFonts w:ascii="Wingdings" w:hAnsi="Wingdings" w:hint="default"/>
+        <w:sz w:val="20"/>
+      </w:rPr>
+    </w:lvl>
+    <w:lvl w:ilvl="8" w:tentative="1">
+      <w:start w:val="1"/>
+      <w:numFmt w:val="bullet"/>
+      <w:lvlText w:val=""/>
+      <w:lvlJc w:val="left"/>
+      <w:pPr>
+        <w:tabs>
+          <w:tab w:val="num" w:pos="6480"/>
+        </w:tabs>
+        <w:ind w:left="6480" w:hanging="360"/>
+      </w:pPr>
+      <w:rPr>
+        <w:rFonts w:ascii="Wingdings" w:hAnsi="Wingdings" w:hint="default"/>
+        <w:sz w:val="20"/>
+      </w:rPr>
+    </w:lvl>
+  </w:abstractNum>
   <w:num w:numId="1" w16cid:durableId="464742653">
     <w:abstractNumId w:val="0"/>
+  </w:num>
+  <w:num w:numId="2" w16cid:durableId="1846819564">
+    <w:abstractNumId w:val="3"/>
+  </w:num>
+  <w:num w:numId="3" w16cid:durableId="713239196">
+    <w:abstractNumId w:val="2"/>
+  </w:num>
+  <w:num w:numId="4" w16cid:durableId="1638029323">
+    <w:abstractNumId w:val="4"/>
+  </w:num>
+  <w:num w:numId="5" w16cid:durableId="1651204760">
+    <w:abstractNumId w:val="5"/>
+  </w:num>
+  <w:num w:numId="6" w16cid:durableId="769394420">
+    <w:abstractNumId w:val="1"/>
+  </w:num>
+  <w:num w:numId="7" w16cid:durableId="856774346">
+    <w:abstractNumId w:val="6"/>
   </w:num>
 </w:numbering>
 </file>
@@ -1014,7 +5654,6 @@
   <w:style w:type="character" w:default="1" w:styleId="DefaultParagraphFont">
     <w:name w:val="Default Paragraph Font"/>
     <w:uiPriority w:val="1"/>
-    <w:semiHidden/>
     <w:unhideWhenUsed/>
   </w:style>
   <w:style w:type="table" w:default="1" w:styleId="TableNormal">
@@ -1328,6 +5967,29 @@
       <w:spacing w:val="5"/>
     </w:rPr>
   </w:style>
+  <w:style w:type="character" w:styleId="Hyperlink">
+    <w:name w:val="Hyperlink"/>
+    <w:basedOn w:val="DefaultParagraphFont"/>
+    <w:uiPriority w:val="99"/>
+    <w:unhideWhenUsed/>
+    <w:rsid w:val="00F60281"/>
+    <w:rPr>
+      <w:color w:val="467886" w:themeColor="hyperlink"/>
+      <w:u w:val="single"/>
+    </w:rPr>
+  </w:style>
+  <w:style w:type="character" w:styleId="UnresolvedMention">
+    <w:name w:val="Unresolved Mention"/>
+    <w:basedOn w:val="DefaultParagraphFont"/>
+    <w:uiPriority w:val="99"/>
+    <w:semiHidden/>
+    <w:unhideWhenUsed/>
+    <w:rsid w:val="00F60281"/>
+    <w:rPr>
+      <w:color w:val="605E5C"/>
+      <w:shd w:val="clear" w:color="auto" w:fill="E1DFDD"/>
+    </w:rPr>
+  </w:style>
 </w:styles>
 </file>
 

</xml_diff>